<commit_message>
update 03/* , 04/* , 05/*
</commit_message>
<xml_diff>
--- a/Word-Printer/samples/Level4/四层项目/XXX项目/03 ZRXX-20000-AV-P-01 可用性管理程序记录/ZRXX-20000-AV-R-01 可用性计划-XXX项目.docx
+++ b/Word-Printer/samples/Level4/四层项目/XXX项目/03 ZRXX-20000-AV-P-01 可用性管理程序记录/ZRXX-20000-AV-R-01 可用性计划-XXX项目.docx
@@ -1,6 +1,6 @@
 
 <file path=word/document.xml><?xml version="1.0" encoding="utf-8"?>
-<w:document xmlns:wpc="http://schemas.microsoft.com/office/word/2010/wordprocessingCanvas" xmlns:mc="http://schemas.openxmlformats.org/markup-compatibility/2006" xmlns:o="urn:schemas-microsoft-com:office:office" xmlns:r="http://schemas.openxmlformats.org/officeDocument/2006/relationships" xmlns:m="http://schemas.openxmlformats.org/officeDocument/2006/math" xmlns:v="urn:schemas-microsoft-com:vml" xmlns:wp14="http://schemas.microsoft.com/office/word/2010/wordprocessingDrawing" xmlns:wp="http://schemas.openxmlformats.org/drawingml/2006/wordprocessingDrawing" xmlns:w10="urn:schemas-microsoft-com:office:word" xmlns:w="http://schemas.openxmlformats.org/wordprocessingml/2006/main" xmlns:w14="http://schemas.microsoft.com/office/word/2010/wordml" xmlns:wpg="http://schemas.microsoft.com/office/word/2010/wordprocessingGroup" xmlns:wpi="http://schemas.microsoft.com/office/word/2010/wordprocessingInk" xmlns:wne="http://schemas.microsoft.com/office/word/2006/wordml" xmlns:wps="http://schemas.microsoft.com/office/word/2010/wordprocessingShape" mc:Ignorable="w14 wp14">
+<w:document xmlns:wpc="http://schemas.microsoft.com/office/word/2010/wordprocessingCanvas" xmlns:cx="http://schemas.microsoft.com/office/drawing/2014/chartex" xmlns:cx1="http://schemas.microsoft.com/office/drawing/2015/9/8/chartex" xmlns:mc="http://schemas.openxmlformats.org/markup-compatibility/2006" xmlns:o="urn:schemas-microsoft-com:office:office" xmlns:r="http://schemas.openxmlformats.org/officeDocument/2006/relationships" xmlns:m="http://schemas.openxmlformats.org/officeDocument/2006/math" xmlns:v="urn:schemas-microsoft-com:vml" xmlns:wp14="http://schemas.microsoft.com/office/word/2010/wordprocessingDrawing" xmlns:wp="http://schemas.openxmlformats.org/drawingml/2006/wordprocessingDrawing" xmlns:w10="urn:schemas-microsoft-com:office:word" xmlns:w="http://schemas.openxmlformats.org/wordprocessingml/2006/main" xmlns:w14="http://schemas.microsoft.com/office/word/2010/wordml" xmlns:w15="http://schemas.microsoft.com/office/word/2012/wordml" xmlns:w16se="http://schemas.microsoft.com/office/word/2015/wordml/symex" xmlns:wpg="http://schemas.microsoft.com/office/word/2010/wordprocessingGroup" xmlns:wpi="http://schemas.microsoft.com/office/word/2010/wordprocessingInk" xmlns:wne="http://schemas.microsoft.com/office/word/2006/wordml" xmlns:wps="http://schemas.microsoft.com/office/word/2010/wordprocessingShape" mc:Ignorable="w14 w15 w16se wp14">
   <w:body>
     <w:p>
       <w:pPr>
@@ -78,7 +78,7 @@
         <w:rPr>
           <w:rFonts w:ascii="幼圆" w:eastAsia="幼圆" w:hAnsi="宋体"/>
           <w:b/>
-          <w:color w:val="FF0000"/>
+          <w:color w:val="D40000"/>
           <w:sz w:val="72"/>
           <w:szCs w:val="72"/>
         </w:rPr>
@@ -87,23 +87,12 @@
         <w:rPr>
           <w:rFonts w:ascii="幼圆" w:eastAsia="幼圆" w:hAnsi="宋体" w:hint="eastAsia"/>
           <w:b/>
-          <w:color w:val="FF0000"/>
+          <w:color w:val="D40000"/>
           <w:sz w:val="72"/>
           <w:szCs w:val="72"/>
           <w:highlight w:val="yellow"/>
         </w:rPr>
-        <w:t>XXX项目</w:t>
-      </w:r>
-      <w:r>
-        <w:rPr>
-          <w:rFonts w:ascii="幼圆" w:eastAsia="幼圆" w:hAnsi="宋体" w:hint="eastAsia"/>
-          <w:b/>
-          <w:color w:val="FF0000"/>
-          <w:sz w:val="72"/>
-          <w:szCs w:val="72"/>
-          <w:highlight w:val="yellow"/>
-        </w:rPr>
-        <w:t>（项目名称）</w:t>
+        <w:t>项目名称</w:t>
       </w:r>
     </w:p>
     <w:p>
@@ -133,130 +122,20 @@
         <w:jc w:val="center"/>
         <w:rPr>
           <w:rFonts w:ascii="幼圆" w:eastAsia="幼圆"/>
-          <w:color w:val="FF0000"/>
+          <w:color w:val="BD0000"/>
           <w:sz w:val="36"/>
           <w:szCs w:val="36"/>
         </w:rPr>
       </w:pPr>
       <w:r>
         <w:rPr>
-          <w:rFonts w:ascii="幼圆" w:eastAsia="幼圆"/>
-          <w:color w:val="FF0000"/>
+          <w:rFonts w:ascii="幼圆" w:eastAsia="幼圆" w:hint="eastAsia"/>
+          <w:color w:val="BD0000"/>
           <w:sz w:val="36"/>
           <w:szCs w:val="36"/>
           <w:highlight w:val="yellow"/>
         </w:rPr>
-        <w:t>20XX</w:t>
-      </w:r>
-      <w:r>
-        <w:rPr>
-          <w:rFonts w:ascii="幼圆" w:eastAsia="幼圆" w:hint="eastAsia"/>
-          <w:color w:val="FF0000"/>
-          <w:sz w:val="36"/>
-          <w:szCs w:val="36"/>
-          <w:highlight w:val="yellow"/>
-        </w:rPr>
-        <w:t>年</w:t>
-      </w:r>
-      <w:r>
-        <w:rPr>
-          <w:rFonts w:ascii="幼圆" w:eastAsia="幼圆"/>
-          <w:color w:val="FF0000"/>
-          <w:sz w:val="36"/>
-          <w:szCs w:val="36"/>
-          <w:highlight w:val="yellow"/>
-        </w:rPr>
-        <w:t>XX</w:t>
-      </w:r>
-      <w:r>
-        <w:rPr>
-          <w:rFonts w:ascii="幼圆" w:eastAsia="幼圆" w:hint="eastAsia"/>
-          <w:color w:val="FF0000"/>
-          <w:sz w:val="36"/>
-          <w:szCs w:val="36"/>
-          <w:highlight w:val="yellow"/>
-        </w:rPr>
-        <w:t>月</w:t>
-      </w:r>
-      <w:r>
-        <w:rPr>
-          <w:rFonts w:ascii="幼圆" w:eastAsia="幼圆"/>
-          <w:color w:val="FF0000"/>
-          <w:sz w:val="36"/>
-          <w:szCs w:val="36"/>
-          <w:highlight w:val="yellow"/>
-        </w:rPr>
-        <w:t>XX</w:t>
-      </w:r>
-      <w:r>
-        <w:rPr>
-          <w:rFonts w:ascii="幼圆" w:eastAsia="幼圆" w:hint="eastAsia"/>
-          <w:color w:val="FF0000"/>
-          <w:sz w:val="36"/>
-          <w:szCs w:val="36"/>
-          <w:highlight w:val="yellow"/>
-        </w:rPr>
-        <w:t>日—20</w:t>
-      </w:r>
-      <w:r>
-        <w:rPr>
-          <w:rFonts w:ascii="幼圆" w:eastAsia="幼圆"/>
-          <w:color w:val="FF0000"/>
-          <w:sz w:val="36"/>
-          <w:szCs w:val="36"/>
-          <w:highlight w:val="yellow"/>
-        </w:rPr>
-        <w:t>XX</w:t>
-      </w:r>
-      <w:r>
-        <w:rPr>
-          <w:rFonts w:ascii="幼圆" w:eastAsia="幼圆" w:hint="eastAsia"/>
-          <w:color w:val="FF0000"/>
-          <w:sz w:val="36"/>
-          <w:szCs w:val="36"/>
-          <w:highlight w:val="yellow"/>
-        </w:rPr>
-        <w:t>年</w:t>
-      </w:r>
-      <w:r>
-        <w:rPr>
-          <w:rFonts w:ascii="幼圆" w:eastAsia="幼圆"/>
-          <w:color w:val="FF0000"/>
-          <w:sz w:val="36"/>
-          <w:szCs w:val="36"/>
-          <w:highlight w:val="yellow"/>
-        </w:rPr>
-        <w:t>XX</w:t>
-      </w:r>
-      <w:r>
-        <w:rPr>
-          <w:rFonts w:ascii="幼圆" w:eastAsia="幼圆" w:hint="eastAsia"/>
-          <w:color w:val="FF0000"/>
-          <w:sz w:val="36"/>
-          <w:szCs w:val="36"/>
-          <w:highlight w:val="yellow"/>
-        </w:rPr>
-        <w:t>月</w:t>
-      </w:r>
-      <w:r>
-        <w:rPr>
-          <w:rFonts w:ascii="幼圆" w:eastAsia="幼圆"/>
-          <w:color w:val="FF0000"/>
-          <w:sz w:val="36"/>
-          <w:szCs w:val="36"/>
-          <w:highlight w:val="yellow"/>
-        </w:rPr>
-        <w:t>XX</w:t>
-      </w:r>
-      <w:r>
-        <w:rPr>
-          <w:rFonts w:ascii="幼圆" w:eastAsia="幼圆" w:hint="eastAsia"/>
-          <w:color w:val="FF0000"/>
-          <w:sz w:val="36"/>
-          <w:szCs w:val="36"/>
-          <w:highlight w:val="yellow"/>
-        </w:rPr>
-        <w:t>日（服务报告期）</w:t>
+        <w:t>服务报告期</w:t>
       </w:r>
     </w:p>
     <w:p>
@@ -331,6 +210,28 @@
     </w:p>
     <w:p>
       <w:pPr>
+        <w:ind w:firstLine="643"/>
+        <w:jc w:val="center"/>
+        <w:rPr>
+          <w:rFonts w:ascii="幼圆" w:eastAsia="幼圆"/>
+          <w:b/>
+          <w:color w:val="EF0000"/>
+          <w:sz w:val="32"/>
+        </w:rPr>
+      </w:pPr>
+      <w:r>
+        <w:rPr>
+          <w:rFonts w:ascii="幼圆" w:eastAsia="幼圆"/>
+          <w:b/>
+          <w:color w:val="EF0000"/>
+          <w:sz w:val="32"/>
+          <w:highlight w:val="yellow"/>
+        </w:rPr>
+        <w:t>LOGO</w:t>
+      </w:r>
+    </w:p>
+    <w:p>
+      <w:pPr>
         <w:jc w:val="center"/>
         <w:rPr>
           <w:rFonts w:ascii="幼圆" w:eastAsia="幼圆"/>
@@ -341,30 +242,6 @@
     </w:p>
     <w:p>
       <w:pPr>
-        <w:ind w:firstLine="643"/>
-        <w:jc w:val="center"/>
-        <w:rPr>
-          <w:rFonts w:ascii="幼圆" w:eastAsia="幼圆"/>
-          <w:b/>
-          <w:color w:val="FF0000"/>
-          <w:sz w:val="32"/>
-        </w:rPr>
-      </w:pPr>
-      <w:r>
-        <w:rPr>
-          <w:rFonts w:ascii="幼圆" w:eastAsia="幼圆"/>
-          <w:b/>
-          <w:color w:val="FF0000"/>
-          <w:sz w:val="32"/>
-          <w:highlight w:val="yellow"/>
-        </w:rPr>
-        <w:t>LOGO</w:t>
-      </w:r>
-      <w:bookmarkStart w:id="0" w:name="_GoBack"/>
-      <w:bookmarkEnd w:id="0"/>
-    </w:p>
-    <w:p>
-      <w:pPr>
         <w:jc w:val="center"/>
         <w:rPr>
           <w:rFonts w:ascii="幼圆" w:eastAsia="幼圆"/>
@@ -378,42 +255,12 @@
         <w:jc w:val="center"/>
         <w:rPr>
           <w:rFonts w:ascii="幼圆" w:eastAsia="幼圆"/>
-          <w:sz w:val="52"/>
-          <w:szCs w:val="52"/>
-        </w:rPr>
-      </w:pPr>
-    </w:p>
-    <w:p>
-      <w:pPr>
-        <w:jc w:val="center"/>
-        <w:rPr>
-          <w:rFonts w:ascii="幼圆" w:eastAsia="幼圆"/>
-          <w:sz w:val="52"/>
-          <w:szCs w:val="52"/>
-        </w:rPr>
-      </w:pPr>
-    </w:p>
-    <w:p>
-      <w:pPr>
-        <w:jc w:val="center"/>
-        <w:rPr>
-          <w:rFonts w:ascii="幼圆" w:eastAsia="幼圆"/>
-          <w:sz w:val="52"/>
-          <w:szCs w:val="52"/>
-        </w:rPr>
-      </w:pPr>
-    </w:p>
-    <w:p>
-      <w:pPr>
-        <w:jc w:val="center"/>
-        <w:rPr>
-          <w:rFonts w:ascii="幼圆" w:eastAsia="幼圆"/>
-          <w:color w:val="FF0000"/>
+          <w:color w:val="FE0000"/>
           <w:sz w:val="28"/>
           <w:szCs w:val="28"/>
         </w:rPr>
         <w:sectPr>
-          <w:headerReference w:type="default" r:id="rId8"/>
+          <w:headerReference w:type="default" r:id="rId7"/>
           <w:pgSz w:w="11906" w:h="16838"/>
           <w:pgMar w:top="1418" w:right="1418" w:bottom="1247" w:left="1418" w:header="567" w:footer="567" w:gutter="0"/>
           <w:cols w:space="720"/>
@@ -424,7 +271,7 @@
       <w:r>
         <w:rPr>
           <w:rFonts w:ascii="幼圆" w:eastAsia="幼圆" w:hint="eastAsia"/>
-          <w:color w:val="FF0000"/>
+          <w:color w:val="FE0000"/>
           <w:sz w:val="28"/>
           <w:szCs w:val="28"/>
           <w:highlight w:val="yellow"/>
@@ -473,15 +320,11 @@
             <w:pPr>
               <w:pStyle w:val="051"/>
               <w:framePr w:hSpace="0" w:wrap="auto" w:vAnchor="margin" w:hAnchor="text" w:xAlign="left" w:yAlign="inline"/>
-              <w:rPr>
-                <w:color w:val="000000" w:themeColor="text1"/>
-              </w:rPr>
-            </w:pPr>
-            <w:bookmarkStart w:id="1" w:name="_Hlk2180081"/>
+            </w:pPr>
+            <w:bookmarkStart w:id="0" w:name="_Hlk2180081"/>
             <w:r>
               <w:rPr>
                 <w:rFonts w:hint="eastAsia"/>
-                <w:color w:val="000000" w:themeColor="text1"/>
               </w:rPr>
               <w:lastRenderedPageBreak/>
               <w:t>发布版本</w:t>
@@ -504,14 +347,10 @@
             <w:pPr>
               <w:pStyle w:val="051"/>
               <w:framePr w:hSpace="0" w:wrap="auto" w:vAnchor="margin" w:hAnchor="text" w:xAlign="left" w:yAlign="inline"/>
-              <w:rPr>
-                <w:color w:val="000000" w:themeColor="text1"/>
-              </w:rPr>
             </w:pPr>
             <w:r>
               <w:rPr>
                 <w:rFonts w:hint="eastAsia"/>
-                <w:color w:val="000000" w:themeColor="text1"/>
               </w:rPr>
               <w:t>V1.0</w:t>
             </w:r>
@@ -533,14 +372,10 @@
             <w:pPr>
               <w:pStyle w:val="051"/>
               <w:framePr w:hSpace="0" w:wrap="auto" w:vAnchor="margin" w:hAnchor="text" w:xAlign="left" w:yAlign="inline"/>
-              <w:rPr>
-                <w:color w:val="000000" w:themeColor="text1"/>
-              </w:rPr>
             </w:pPr>
             <w:r>
               <w:rPr>
                 <w:rFonts w:hint="eastAsia"/>
-                <w:color w:val="000000" w:themeColor="text1"/>
               </w:rPr>
               <w:t>文件密级</w:t>
             </w:r>
@@ -562,20 +397,13 @@
             <w:pPr>
               <w:pStyle w:val="051"/>
               <w:framePr w:hSpace="0" w:wrap="auto" w:vAnchor="margin" w:hAnchor="text" w:xAlign="left" w:yAlign="inline"/>
-              <w:rPr>
-                <w:color w:val="000000" w:themeColor="text1"/>
-              </w:rPr>
             </w:pPr>
             <w:r>
-              <w:rPr>
-                <w:color w:val="000000" w:themeColor="text1"/>
-              </w:rPr>
               <w:sym w:font="Wingdings" w:char="F06F"/>
             </w:r>
             <w:r>
               <w:rPr>
                 <w:rFonts w:hint="eastAsia"/>
-                <w:color w:val="000000" w:themeColor="text1"/>
               </w:rPr>
               <w:t xml:space="preserve"> 普通</w:t>
             </w:r>
@@ -597,20 +425,13 @@
             <w:pPr>
               <w:pStyle w:val="051"/>
               <w:framePr w:hSpace="0" w:wrap="auto" w:vAnchor="margin" w:hAnchor="text" w:xAlign="left" w:yAlign="inline"/>
-              <w:rPr>
-                <w:color w:val="000000" w:themeColor="text1"/>
-              </w:rPr>
             </w:pPr>
             <w:r>
-              <w:rPr>
-                <w:color w:val="000000" w:themeColor="text1"/>
-              </w:rPr>
               <w:sym w:font="Wingdings" w:char="F0FE"/>
             </w:r>
             <w:r>
               <w:rPr>
                 <w:rFonts w:hint="eastAsia"/>
-                <w:color w:val="000000" w:themeColor="text1"/>
               </w:rPr>
               <w:t xml:space="preserve"> 敏感</w:t>
             </w:r>
@@ -637,14 +458,10 @@
             <w:pPr>
               <w:pStyle w:val="051"/>
               <w:framePr w:hSpace="0" w:wrap="auto" w:vAnchor="margin" w:hAnchor="text" w:xAlign="left" w:yAlign="inline"/>
-              <w:rPr>
-                <w:color w:val="000000" w:themeColor="text1"/>
-              </w:rPr>
             </w:pPr>
             <w:r>
               <w:rPr>
                 <w:rFonts w:hint="eastAsia"/>
-                <w:color w:val="000000" w:themeColor="text1"/>
               </w:rPr>
               <w:t>受控状态</w:t>
             </w:r>
@@ -666,14 +483,10 @@
             <w:pPr>
               <w:pStyle w:val="051"/>
               <w:framePr w:hSpace="0" w:wrap="auto" w:vAnchor="margin" w:hAnchor="text" w:xAlign="left" w:yAlign="inline"/>
-              <w:rPr>
-                <w:color w:val="000000" w:themeColor="text1"/>
-              </w:rPr>
             </w:pPr>
             <w:r>
               <w:rPr>
                 <w:rFonts w:hint="eastAsia"/>
-                <w:color w:val="000000" w:themeColor="text1"/>
               </w:rPr>
               <w:t>受控</w:t>
             </w:r>
@@ -695,14 +508,10 @@
             <w:pPr>
               <w:pStyle w:val="051"/>
               <w:framePr w:hSpace="0" w:wrap="auto" w:vAnchor="margin" w:hAnchor="text" w:xAlign="left" w:yAlign="inline"/>
-              <w:rPr>
-                <w:color w:val="000000" w:themeColor="text1"/>
-              </w:rPr>
             </w:pPr>
             <w:r>
               <w:rPr>
                 <w:rFonts w:hint="eastAsia"/>
-                <w:color w:val="000000" w:themeColor="text1"/>
               </w:rPr>
               <w:t>实施日期</w:t>
             </w:r>
@@ -725,17 +534,21 @@
             <w:pPr>
               <w:pStyle w:val="051"/>
               <w:framePr w:hSpace="0" w:wrap="auto" w:vAnchor="margin" w:hAnchor="text" w:xAlign="left" w:yAlign="inline"/>
+              <w:rPr>
+                <w:color w:val="F60000"/>
+              </w:rPr>
             </w:pPr>
             <w:r>
               <w:rPr>
                 <w:rFonts w:hint="eastAsia"/>
+                <w:color w:val="F60000"/>
                 <w:highlight w:val="yellow"/>
               </w:rPr>
               <w:t>2018年01月01日</w:t>
             </w:r>
           </w:p>
         </w:tc>
-        <w:bookmarkEnd w:id="1"/>
+        <w:bookmarkEnd w:id="0"/>
       </w:tr>
     </w:tbl>
     <w:p>
@@ -749,6 +562,8 @@
           <w:szCs w:val="52"/>
         </w:rPr>
       </w:pPr>
+      <w:bookmarkStart w:id="1" w:name="_GoBack"/>
+      <w:bookmarkEnd w:id="1"/>
     </w:p>
     <w:p>
       <w:pPr>
@@ -1055,51 +870,46 @@
               <w:spacing w:line="260" w:lineRule="exact"/>
               <w:jc w:val="center"/>
               <w:rPr>
-                <w:rStyle w:val="aa"/>
+                <w:rStyle w:val="ad"/>
                 <w:rFonts w:ascii="幼圆" w:eastAsia="幼圆" w:hAnsi="宋体"/>
                 <w:b w:val="0"/>
                 <w:bCs w:val="0"/>
-                <w:color w:val="FF0000"/>
+                <w:color w:val="F50000"/>
                 <w:highlight w:val="yellow"/>
               </w:rPr>
             </w:pPr>
             <w:r>
               <w:rPr>
-                <w:rStyle w:val="aa"/>
+                <w:rStyle w:val="ad"/>
                 <w:rFonts w:ascii="幼圆" w:eastAsia="幼圆" w:hAnsi="宋体" w:hint="eastAsia"/>
+                <w:color w:val="F50000"/>
+                <w:highlight w:val="yellow"/>
+              </w:rPr>
+              <w:t>2017-11-15</w:t>
+            </w:r>
+          </w:p>
+          <w:p>
+            <w:pPr>
+              <w:spacing w:line="260" w:lineRule="exact"/>
+              <w:jc w:val="center"/>
+              <w:rPr>
+                <w:rStyle w:val="ad"/>
+                <w:rFonts w:ascii="幼圆" w:eastAsia="幼圆" w:hAnsi="宋体"/>
                 <w:b w:val="0"/>
                 <w:bCs w:val="0"/>
-                <w:color w:val="FF0000"/>
+                <w:color w:val="F80000"/>
                 <w:highlight w:val="yellow"/>
               </w:rPr>
-              <w:t>2017-11-15</w:t>
+            </w:pPr>
+            <w:r>
+              <w:rPr>
+                <w:rStyle w:val="ad"/>
+                <w:rFonts w:ascii="幼圆" w:eastAsia="幼圆" w:hAnsi="宋体" w:hint="eastAsia"/>
+                <w:color w:val="F80000"/>
+                <w:highlight w:val="yellow"/>
+              </w:rPr>
+              <w:t>邓全</w:t>
             </w:r>
-          </w:p>
-          <w:p>
-            <w:pPr>
-              <w:spacing w:line="260" w:lineRule="exact"/>
-              <w:jc w:val="center"/>
-              <w:rPr>
-                <w:rStyle w:val="aa"/>
-                <w:rFonts w:ascii="幼圆" w:eastAsia="幼圆" w:hAnsi="宋体"/>
-                <w:b w:val="0"/>
-                <w:bCs w:val="0"/>
-                <w:highlight w:val="yellow"/>
-              </w:rPr>
-            </w:pPr>
-            <w:proofErr w:type="gramStart"/>
-            <w:r>
-              <w:rPr>
-                <w:rStyle w:val="aa"/>
-                <w:rFonts w:ascii="幼圆" w:eastAsia="幼圆" w:hAnsi="宋体" w:hint="eastAsia"/>
-                <w:b w:val="0"/>
-                <w:bCs w:val="0"/>
-                <w:color w:val="FF0000"/>
-                <w:highlight w:val="yellow"/>
-              </w:rPr>
-              <w:t>梁瑜</w:t>
-            </w:r>
-            <w:proofErr w:type="gramEnd"/>
           </w:p>
         </w:tc>
         <w:tc>
@@ -1115,7 +925,7 @@
               <w:spacing w:line="260" w:lineRule="exact"/>
               <w:jc w:val="center"/>
               <w:rPr>
-                <w:rStyle w:val="aa"/>
+                <w:rStyle w:val="ad"/>
                 <w:rFonts w:ascii="幼圆" w:eastAsia="幼圆" w:hAnsi="宋体"/>
                 <w:b w:val="0"/>
                 <w:bCs w:val="0"/>
@@ -1137,7 +947,7 @@
               <w:spacing w:line="260" w:lineRule="exact"/>
               <w:jc w:val="center"/>
               <w:rPr>
-                <w:rStyle w:val="aa"/>
+                <w:rStyle w:val="ad"/>
                 <w:rFonts w:ascii="幼圆" w:eastAsia="幼圆" w:hAnsi="宋体"/>
                 <w:b w:val="0"/>
                 <w:bCs w:val="0"/>
@@ -1159,7 +969,7 @@
               <w:spacing w:line="260" w:lineRule="exact"/>
               <w:jc w:val="center"/>
               <w:rPr>
-                <w:rStyle w:val="aa"/>
+                <w:rStyle w:val="ad"/>
                 <w:rFonts w:ascii="幼圆" w:eastAsia="幼圆" w:hAnsi="宋体"/>
                 <w:b w:val="0"/>
                 <w:bCs w:val="0"/>
@@ -1229,19 +1039,17 @@
               <w:spacing w:line="260" w:lineRule="exact"/>
               <w:jc w:val="center"/>
               <w:rPr>
-                <w:rStyle w:val="aa"/>
+                <w:rStyle w:val="ad"/>
                 <w:rFonts w:ascii="幼圆" w:eastAsia="幼圆" w:hAnsi="宋体"/>
                 <w:b w:val="0"/>
-                <w:color w:val="FF0000"/>
-                <w:highlight w:val="yellow"/>
+                <w:color w:val="F50000"/>
               </w:rPr>
             </w:pPr>
             <w:r>
               <w:rPr>
-                <w:rStyle w:val="aa"/>
+                <w:rStyle w:val="ad"/>
                 <w:rFonts w:ascii="幼圆" w:eastAsia="幼圆" w:hAnsi="宋体" w:hint="eastAsia"/>
-                <w:b w:val="0"/>
-                <w:color w:val="FF0000"/>
+                <w:color w:val="F50000"/>
                 <w:highlight w:val="yellow"/>
               </w:rPr>
               <w:t>2017-12-13</w:t>
@@ -1252,49 +1060,45 @@
               <w:spacing w:line="260" w:lineRule="exact"/>
               <w:jc w:val="center"/>
               <w:rPr>
-                <w:rStyle w:val="aa"/>
+                <w:rStyle w:val="ad"/>
                 <w:rFonts w:ascii="幼圆" w:eastAsia="幼圆" w:hAnsi="宋体"/>
                 <w:b w:val="0"/>
                 <w:highlight w:val="yellow"/>
               </w:rPr>
             </w:pPr>
-            <w:proofErr w:type="gramStart"/>
             <w:r>
               <w:rPr>
-                <w:rStyle w:val="aa"/>
+                <w:rStyle w:val="ad"/>
                 <w:rFonts w:ascii="幼圆" w:eastAsia="幼圆" w:hAnsi="宋体" w:hint="eastAsia"/>
+                <w:color w:val="F80000"/>
+                <w:highlight w:val="yellow"/>
+              </w:rPr>
+              <w:t>邓全</w:t>
+            </w:r>
+          </w:p>
+        </w:tc>
+        <w:tc>
+          <w:tcPr>
+            <w:tcW w:w="1879" w:type="dxa"/>
+            <w:vAlign w:val="center"/>
+          </w:tcPr>
+          <w:p>
+            <w:pPr>
+              <w:spacing w:line="260" w:lineRule="exact"/>
+              <w:jc w:val="center"/>
+              <w:rPr>
+                <w:rStyle w:val="ad"/>
+                <w:rFonts w:ascii="幼圆" w:eastAsia="幼圆" w:hAnsi="宋体"/>
                 <w:b w:val="0"/>
-                <w:color w:val="FF0000"/>
+                <w:color w:val="F50000"/>
                 <w:highlight w:val="yellow"/>
               </w:rPr>
-              <w:t>梁瑜</w:t>
-            </w:r>
-            <w:proofErr w:type="gramEnd"/>
-          </w:p>
-        </w:tc>
-        <w:tc>
-          <w:tcPr>
-            <w:tcW w:w="1879" w:type="dxa"/>
-            <w:vAlign w:val="center"/>
-          </w:tcPr>
-          <w:p>
-            <w:pPr>
-              <w:spacing w:line="260" w:lineRule="exact"/>
-              <w:jc w:val="center"/>
-              <w:rPr>
-                <w:rStyle w:val="aa"/>
-                <w:rFonts w:ascii="幼圆" w:eastAsia="幼圆" w:hAnsi="宋体"/>
-                <w:b w:val="0"/>
-                <w:color w:val="FF0000"/>
-                <w:highlight w:val="yellow"/>
-              </w:rPr>
             </w:pPr>
             <w:r>
               <w:rPr>
-                <w:rStyle w:val="aa"/>
+                <w:rStyle w:val="ad"/>
                 <w:rFonts w:ascii="幼圆" w:eastAsia="幼圆" w:hAnsi="宋体" w:hint="eastAsia"/>
-                <w:b w:val="0"/>
-                <w:color w:val="FF0000"/>
+                <w:color w:val="F50000"/>
                 <w:highlight w:val="yellow"/>
               </w:rPr>
               <w:t>2017-12-14</w:t>
@@ -1305,47 +1109,45 @@
               <w:spacing w:line="260" w:lineRule="exact"/>
               <w:jc w:val="center"/>
               <w:rPr>
-                <w:rStyle w:val="aa"/>
+                <w:rStyle w:val="ad"/>
                 <w:rFonts w:ascii="幼圆" w:eastAsia="幼圆" w:hAnsi="宋体"/>
                 <w:b w:val="0"/>
+                <w:color w:val="F10000"/>
                 <w:highlight w:val="yellow"/>
               </w:rPr>
             </w:pPr>
             <w:r>
               <w:rPr>
-                <w:rStyle w:val="aa"/>
+                <w:rStyle w:val="ad"/>
                 <w:rFonts w:ascii="幼圆" w:eastAsia="幼圆" w:hAnsi="宋体" w:hint="eastAsia"/>
+                <w:color w:val="F10000"/>
+                <w:highlight w:val="yellow"/>
+              </w:rPr>
+              <w:t>张震</w:t>
+            </w:r>
+          </w:p>
+        </w:tc>
+        <w:tc>
+          <w:tcPr>
+            <w:tcW w:w="1843" w:type="dxa"/>
+            <w:vAlign w:val="center"/>
+          </w:tcPr>
+          <w:p>
+            <w:pPr>
+              <w:spacing w:line="260" w:lineRule="exact"/>
+              <w:jc w:val="center"/>
+              <w:rPr>
+                <w:rStyle w:val="ad"/>
+                <w:rFonts w:ascii="幼圆" w:eastAsia="幼圆" w:hAnsi="宋体"/>
                 <w:b w:val="0"/>
-                <w:color w:val="FF0000"/>
-                <w:highlight w:val="yellow"/>
-              </w:rPr>
-              <w:t>董文</w:t>
-            </w:r>
-          </w:p>
-        </w:tc>
-        <w:tc>
-          <w:tcPr>
-            <w:tcW w:w="1843" w:type="dxa"/>
-            <w:vAlign w:val="center"/>
-          </w:tcPr>
-          <w:p>
-            <w:pPr>
-              <w:spacing w:line="260" w:lineRule="exact"/>
-              <w:jc w:val="center"/>
-              <w:rPr>
-                <w:rStyle w:val="aa"/>
-                <w:rFonts w:ascii="幼圆" w:eastAsia="幼圆" w:hAnsi="宋体"/>
-                <w:b w:val="0"/>
-                <w:color w:val="FF0000"/>
-                <w:highlight w:val="yellow"/>
+                <w:color w:val="F50000"/>
               </w:rPr>
             </w:pPr>
             <w:r>
               <w:rPr>
-                <w:rStyle w:val="aa"/>
+                <w:rStyle w:val="ad"/>
                 <w:rFonts w:ascii="幼圆" w:eastAsia="幼圆" w:hAnsi="宋体" w:hint="eastAsia"/>
-                <w:b w:val="0"/>
-                <w:color w:val="FF0000"/>
+                <w:color w:val="F50000"/>
                 <w:highlight w:val="yellow"/>
               </w:rPr>
               <w:t>2017-12-15</w:t>
@@ -1356,18 +1158,18 @@
               <w:spacing w:line="260" w:lineRule="exact"/>
               <w:jc w:val="center"/>
               <w:rPr>
-                <w:rStyle w:val="aa"/>
+                <w:rStyle w:val="ad"/>
                 <w:rFonts w:ascii="幼圆" w:eastAsia="幼圆" w:hAnsi="宋体"/>
                 <w:b w:val="0"/>
+                <w:color w:val="F70000"/>
                 <w:highlight w:val="yellow"/>
               </w:rPr>
             </w:pPr>
             <w:r>
               <w:rPr>
-                <w:rStyle w:val="aa"/>
+                <w:rStyle w:val="ad"/>
                 <w:rFonts w:ascii="幼圆" w:eastAsia="幼圆" w:hAnsi="宋体" w:hint="eastAsia"/>
-                <w:b w:val="0"/>
-                <w:color w:val="FF0000"/>
+                <w:color w:val="F70000"/>
                 <w:highlight w:val="yellow"/>
               </w:rPr>
               <w:t>李南</w:t>
@@ -1384,19 +1186,17 @@
               <w:spacing w:line="260" w:lineRule="exact"/>
               <w:jc w:val="center"/>
               <w:rPr>
-                <w:rStyle w:val="aa"/>
+                <w:rStyle w:val="ad"/>
                 <w:rFonts w:ascii="幼圆" w:eastAsia="幼圆" w:hAnsi="宋体"/>
                 <w:b w:val="0"/>
-                <w:color w:val="FF0000"/>
-                <w:highlight w:val="yellow"/>
+                <w:color w:val="F50000"/>
               </w:rPr>
             </w:pPr>
             <w:r>
               <w:rPr>
-                <w:rStyle w:val="aa"/>
+                <w:rStyle w:val="ad"/>
                 <w:rFonts w:ascii="幼圆" w:eastAsia="幼圆" w:hAnsi="宋体" w:hint="eastAsia"/>
-                <w:b w:val="0"/>
-                <w:color w:val="FF0000"/>
+                <w:color w:val="F50000"/>
                 <w:highlight w:val="yellow"/>
               </w:rPr>
               <w:t>2017-12-15</w:t>
@@ -1407,18 +1207,18 @@
               <w:spacing w:line="260" w:lineRule="exact"/>
               <w:jc w:val="center"/>
               <w:rPr>
-                <w:rStyle w:val="aa"/>
+                <w:rStyle w:val="ad"/>
                 <w:rFonts w:ascii="幼圆" w:eastAsia="幼圆" w:hAnsi="宋体"/>
                 <w:b w:val="0"/>
+                <w:color w:val="F00000"/>
                 <w:highlight w:val="yellow"/>
               </w:rPr>
             </w:pPr>
             <w:r>
               <w:rPr>
-                <w:rStyle w:val="aa"/>
+                <w:rStyle w:val="ad"/>
                 <w:rFonts w:ascii="幼圆" w:eastAsia="幼圆" w:hAnsi="宋体" w:hint="eastAsia"/>
-                <w:b w:val="0"/>
-                <w:color w:val="FF0000"/>
+                <w:color w:val="F00000"/>
                 <w:highlight w:val="yellow"/>
               </w:rPr>
               <w:t>林欣</w:t>
@@ -2995,7 +2795,7 @@
     </w:p>
     <w:p>
       <w:pPr>
-        <w:pStyle w:val="21"/>
+        <w:pStyle w:val="22"/>
         <w:tabs>
           <w:tab w:val="left" w:pos="1260"/>
           <w:tab w:val="right" w:leader="dot" w:pos="9060"/>
@@ -3083,7 +2883,7 @@
     </w:p>
     <w:p>
       <w:pPr>
-        <w:pStyle w:val="21"/>
+        <w:pStyle w:val="22"/>
         <w:tabs>
           <w:tab w:val="left" w:pos="1260"/>
           <w:tab w:val="right" w:leader="dot" w:pos="9060"/>
@@ -3589,138 +3389,12 @@
       <w:bookmarkStart w:id="11" w:name="_Toc232236172"/>
       <w:r>
         <w:rPr>
-          <w:rFonts w:ascii="幼圆" w:eastAsia="幼圆"/>
-          <w:color w:val="FF0000"/>
+          <w:rFonts w:ascii="幼圆" w:eastAsia="幼圆" w:hint="eastAsia"/>
+          <w:color w:val="BD0000"/>
           <w:sz w:val="24"/>
           <w:highlight w:val="yellow"/>
         </w:rPr>
-        <w:t>20</w:t>
-      </w:r>
-      <w:r>
-        <w:rPr>
-          <w:rFonts w:ascii="幼圆" w:eastAsia="幼圆"/>
-          <w:color w:val="FF0000"/>
-          <w:sz w:val="24"/>
-          <w:highlight w:val="yellow"/>
-        </w:rPr>
-        <w:t>XX</w:t>
-      </w:r>
-      <w:r>
-        <w:rPr>
-          <w:rFonts w:ascii="幼圆" w:eastAsia="幼圆" w:hint="eastAsia"/>
-          <w:color w:val="FF0000"/>
-          <w:sz w:val="24"/>
-          <w:highlight w:val="yellow"/>
-        </w:rPr>
-        <w:t>年</w:t>
-      </w:r>
-      <w:r>
-        <w:rPr>
-          <w:rFonts w:ascii="幼圆" w:eastAsia="幼圆"/>
-          <w:color w:val="FF0000"/>
-          <w:sz w:val="24"/>
-          <w:highlight w:val="yellow"/>
-        </w:rPr>
-        <w:t>XX</w:t>
-      </w:r>
-      <w:r>
-        <w:rPr>
-          <w:rFonts w:ascii="幼圆" w:eastAsia="幼圆" w:hint="eastAsia"/>
-          <w:color w:val="FF0000"/>
-          <w:sz w:val="24"/>
-          <w:highlight w:val="yellow"/>
-        </w:rPr>
-        <w:t>月</w:t>
-      </w:r>
-      <w:r>
-        <w:rPr>
-          <w:rFonts w:ascii="幼圆" w:eastAsia="幼圆"/>
-          <w:color w:val="FF0000"/>
-          <w:sz w:val="24"/>
-          <w:highlight w:val="yellow"/>
-        </w:rPr>
-        <w:t>XX</w:t>
-      </w:r>
-      <w:r>
-        <w:rPr>
-          <w:rFonts w:ascii="幼圆" w:eastAsia="幼圆" w:hint="eastAsia"/>
-          <w:color w:val="FF0000"/>
-          <w:sz w:val="24"/>
-          <w:highlight w:val="yellow"/>
-        </w:rPr>
-        <w:t xml:space="preserve"> 日至  </w:t>
-      </w:r>
-      <w:r>
-        <w:rPr>
-          <w:rFonts w:ascii="幼圆" w:eastAsia="幼圆"/>
-          <w:color w:val="FF0000"/>
-          <w:sz w:val="24"/>
-          <w:highlight w:val="yellow"/>
-        </w:rPr>
-        <w:t>20</w:t>
-      </w:r>
-      <w:r>
-        <w:rPr>
-          <w:rFonts w:ascii="幼圆" w:eastAsia="幼圆"/>
-          <w:color w:val="FF0000"/>
-          <w:sz w:val="24"/>
-          <w:highlight w:val="yellow"/>
-        </w:rPr>
-        <w:t>XX</w:t>
-      </w:r>
-      <w:r>
-        <w:rPr>
-          <w:rFonts w:ascii="幼圆" w:eastAsia="幼圆" w:hint="eastAsia"/>
-          <w:color w:val="FF0000"/>
-          <w:sz w:val="24"/>
-          <w:highlight w:val="yellow"/>
-        </w:rPr>
-        <w:t>年</w:t>
-      </w:r>
-      <w:r>
-        <w:rPr>
-          <w:rFonts w:ascii="幼圆" w:eastAsia="幼圆"/>
-          <w:color w:val="FF0000"/>
-          <w:sz w:val="24"/>
-          <w:highlight w:val="yellow"/>
-        </w:rPr>
-        <w:t>XX</w:t>
-      </w:r>
-      <w:r>
-        <w:rPr>
-          <w:rFonts w:ascii="幼圆" w:eastAsia="幼圆" w:hint="eastAsia"/>
-          <w:color w:val="FF0000"/>
-          <w:sz w:val="24"/>
-          <w:highlight w:val="yellow"/>
-        </w:rPr>
-        <w:t>月</w:t>
-      </w:r>
-      <w:r>
-        <w:rPr>
-          <w:rFonts w:ascii="幼圆" w:eastAsia="幼圆"/>
-          <w:color w:val="FF0000"/>
-          <w:sz w:val="24"/>
-          <w:highlight w:val="yellow"/>
-        </w:rPr>
-        <w:t>XX</w:t>
-      </w:r>
-      <w:r>
-        <w:rPr>
-          <w:rFonts w:ascii="幼圆" w:eastAsia="幼圆" w:hint="eastAsia"/>
-          <w:color w:val="FF0000"/>
-          <w:sz w:val="24"/>
-          <w:highlight w:val="yellow"/>
-        </w:rPr>
-        <w:t>日</w:t>
-      </w:r>
-      <w:r>
-        <w:rPr>
-          <w:rFonts w:ascii="幼圆" w:eastAsia="幼圆" w:hint="eastAsia"/>
-          <w:color w:val="FF0000"/>
-          <w:sz w:val="24"/>
-          <w:highlight w:val="yellow"/>
-        </w:rPr>
-        <w:t>（服务报告期）</w:t>
+        <w:t>服务报告期</w:t>
       </w:r>
     </w:p>
     <w:p>
@@ -4028,7 +3702,6 @@
       <w:pPr>
         <w:rPr>
           <w:rFonts w:ascii="宋体" w:hAnsi="宋体"/>
-          <w:color w:val="FF0000"/>
           <w:sz w:val="24"/>
           <w:szCs w:val="24"/>
           <w:highlight w:val="yellow"/>
@@ -4046,7 +3719,6 @@
       <w:r>
         <w:rPr>
           <w:rFonts w:ascii="宋体" w:hAnsi="宋体" w:hint="eastAsia"/>
-          <w:color w:val="FF0000"/>
           <w:sz w:val="24"/>
           <w:szCs w:val="24"/>
           <w:highlight w:val="yellow"/>
@@ -4069,7 +3741,6 @@
         <w:rPr>
           <w:rFonts w:ascii="幼圆" w:eastAsia="幼圆" w:hAnsi="宋体"/>
           <w:bCs/>
-          <w:color w:val="FF0000"/>
           <w:sz w:val="24"/>
           <w:highlight w:val="yellow"/>
         </w:rPr>
@@ -4078,7 +3749,6 @@
         <w:rPr>
           <w:rFonts w:ascii="幼圆" w:eastAsia="幼圆" w:hAnsi="宋体" w:hint="eastAsia"/>
           <w:bCs/>
-          <w:color w:val="FF0000"/>
           <w:sz w:val="24"/>
           <w:highlight w:val="yellow"/>
         </w:rPr>
@@ -4090,7 +3760,6 @@
         <w:rPr>
           <w:rFonts w:ascii="幼圆" w:eastAsia="幼圆" w:hAnsi="宋体" w:hint="eastAsia"/>
           <w:bCs/>
-          <w:color w:val="FF0000"/>
           <w:sz w:val="24"/>
           <w:highlight w:val="yellow"/>
         </w:rPr>
@@ -4109,7 +3778,6 @@
         <w:rPr>
           <w:rFonts w:ascii="幼圆" w:eastAsia="幼圆" w:hAnsi="宋体"/>
           <w:bCs/>
-          <w:color w:val="FF0000"/>
           <w:sz w:val="24"/>
           <w:highlight w:val="yellow"/>
         </w:rPr>
@@ -4118,7 +3786,6 @@
         <w:rPr>
           <w:rFonts w:ascii="幼圆" w:eastAsia="幼圆" w:hAnsi="宋体" w:hint="eastAsia"/>
           <w:bCs/>
-          <w:color w:val="FF0000"/>
           <w:sz w:val="24"/>
           <w:highlight w:val="yellow"/>
         </w:rPr>
@@ -4136,7 +3803,6 @@
         <w:rPr>
           <w:rFonts w:ascii="幼圆" w:eastAsia="幼圆" w:hAnsi="宋体"/>
           <w:bCs/>
-          <w:color w:val="FF0000"/>
           <w:sz w:val="24"/>
           <w:highlight w:val="yellow"/>
         </w:rPr>
@@ -4145,7 +3811,6 @@
         <w:rPr>
           <w:rFonts w:ascii="幼圆" w:eastAsia="幼圆" w:hAnsi="宋体" w:hint="eastAsia"/>
           <w:bCs/>
-          <w:color w:val="FF0000"/>
           <w:sz w:val="24"/>
           <w:highlight w:val="yellow"/>
         </w:rPr>
@@ -4156,7 +3821,6 @@
       <w:pPr>
         <w:rPr>
           <w:rFonts w:ascii="宋体" w:hAnsi="宋体"/>
-          <w:color w:val="FF0000"/>
           <w:sz w:val="24"/>
           <w:szCs w:val="24"/>
           <w:highlight w:val="yellow"/>
@@ -4169,7 +3833,6 @@
       <w:r>
         <w:rPr>
           <w:rFonts w:ascii="宋体" w:hAnsi="宋体" w:hint="eastAsia"/>
-          <w:color w:val="FF0000"/>
           <w:sz w:val="24"/>
           <w:szCs w:val="24"/>
           <w:highlight w:val="yellow"/>
@@ -4191,7 +3854,6 @@
         <w:rPr>
           <w:rFonts w:ascii="幼圆" w:eastAsia="幼圆" w:hAnsi="宋体"/>
           <w:bCs/>
-          <w:color w:val="FF0000"/>
           <w:sz w:val="24"/>
           <w:highlight w:val="yellow"/>
         </w:rPr>
@@ -4200,7 +3862,6 @@
         <w:rPr>
           <w:rFonts w:ascii="幼圆" w:eastAsia="幼圆" w:hAnsi="宋体" w:hint="eastAsia"/>
           <w:bCs/>
-          <w:color w:val="FF0000"/>
           <w:sz w:val="24"/>
           <w:highlight w:val="yellow"/>
         </w:rPr>
@@ -4217,7 +3878,6 @@
         <w:rPr>
           <w:rFonts w:ascii="幼圆" w:eastAsia="幼圆" w:hAnsi="宋体"/>
           <w:bCs/>
-          <w:color w:val="FF0000"/>
           <w:sz w:val="24"/>
           <w:highlight w:val="yellow"/>
         </w:rPr>
@@ -4226,7 +3886,6 @@
         <w:rPr>
           <w:rFonts w:ascii="幼圆" w:eastAsia="幼圆" w:hAnsi="宋体" w:hint="eastAsia"/>
           <w:bCs/>
-          <w:color w:val="FF0000"/>
           <w:sz w:val="24"/>
           <w:highlight w:val="yellow"/>
         </w:rPr>
@@ -4243,7 +3902,6 @@
         <w:rPr>
           <w:rFonts w:ascii="幼圆" w:eastAsia="幼圆" w:hAnsi="宋体"/>
           <w:bCs/>
-          <w:color w:val="FF0000"/>
           <w:sz w:val="24"/>
           <w:highlight w:val="yellow"/>
         </w:rPr>
@@ -4252,7 +3910,6 @@
         <w:rPr>
           <w:rFonts w:ascii="幼圆" w:eastAsia="幼圆" w:hAnsi="宋体" w:hint="eastAsia"/>
           <w:bCs/>
-          <w:color w:val="FF0000"/>
           <w:sz w:val="24"/>
           <w:highlight w:val="yellow"/>
         </w:rPr>
@@ -4269,7 +3926,6 @@
         <w:rPr>
           <w:rFonts w:ascii="幼圆" w:eastAsia="幼圆" w:hAnsi="宋体"/>
           <w:bCs/>
-          <w:color w:val="FF0000"/>
           <w:sz w:val="24"/>
           <w:highlight w:val="yellow"/>
         </w:rPr>
@@ -4278,7 +3934,6 @@
         <w:rPr>
           <w:rFonts w:ascii="幼圆" w:eastAsia="幼圆" w:hAnsi="宋体" w:hint="eastAsia"/>
           <w:bCs/>
-          <w:color w:val="FF0000"/>
           <w:sz w:val="24"/>
           <w:highlight w:val="yellow"/>
         </w:rPr>
@@ -4289,7 +3944,6 @@
       <w:pPr>
         <w:rPr>
           <w:rFonts w:ascii="宋体" w:hAnsi="宋体"/>
-          <w:color w:val="FF0000"/>
           <w:sz w:val="24"/>
           <w:szCs w:val="24"/>
           <w:highlight w:val="yellow"/>
@@ -4302,7 +3956,6 @@
       <w:r>
         <w:rPr>
           <w:rFonts w:ascii="宋体" w:hAnsi="宋体" w:hint="eastAsia"/>
-          <w:color w:val="FF0000"/>
           <w:sz w:val="24"/>
           <w:szCs w:val="24"/>
           <w:highlight w:val="yellow"/>
@@ -4324,7 +3977,6 @@
         <w:rPr>
           <w:rFonts w:ascii="幼圆" w:eastAsia="幼圆" w:hAnsi="宋体"/>
           <w:bCs/>
-          <w:color w:val="FF0000"/>
           <w:sz w:val="24"/>
           <w:highlight w:val="yellow"/>
         </w:rPr>
@@ -4333,7 +3985,6 @@
         <w:rPr>
           <w:rFonts w:ascii="幼圆" w:eastAsia="幼圆" w:hAnsi="宋体" w:hint="eastAsia"/>
           <w:bCs/>
-          <w:color w:val="FF0000"/>
           <w:sz w:val="24"/>
           <w:highlight w:val="yellow"/>
         </w:rPr>
@@ -4344,7 +3995,6 @@
       <w:pPr>
         <w:rPr>
           <w:rFonts w:ascii="宋体" w:hAnsi="宋体"/>
-          <w:color w:val="FF0000"/>
           <w:sz w:val="24"/>
           <w:szCs w:val="24"/>
           <w:highlight w:val="yellow"/>
@@ -4357,7 +4007,6 @@
       <w:r>
         <w:rPr>
           <w:rFonts w:ascii="宋体" w:hAnsi="宋体" w:hint="eastAsia"/>
-          <w:color w:val="FF0000"/>
           <w:sz w:val="24"/>
           <w:szCs w:val="24"/>
           <w:highlight w:val="yellow"/>
@@ -4379,7 +4028,6 @@
         <w:rPr>
           <w:rFonts w:ascii="幼圆" w:eastAsia="幼圆" w:hAnsi="宋体"/>
           <w:bCs/>
-          <w:color w:val="FF0000"/>
           <w:sz w:val="24"/>
           <w:highlight w:val="yellow"/>
         </w:rPr>
@@ -4388,7 +4036,6 @@
         <w:rPr>
           <w:rFonts w:ascii="幼圆" w:eastAsia="幼圆" w:hAnsi="宋体" w:hint="eastAsia"/>
           <w:bCs/>
-          <w:color w:val="FF0000"/>
           <w:sz w:val="24"/>
           <w:highlight w:val="yellow"/>
         </w:rPr>
@@ -4405,7 +4052,6 @@
         <w:rPr>
           <w:rFonts w:ascii="幼圆" w:eastAsia="幼圆" w:hAnsi="宋体"/>
           <w:bCs/>
-          <w:color w:val="FF0000"/>
           <w:sz w:val="24"/>
           <w:highlight w:val="yellow"/>
         </w:rPr>
@@ -4414,7 +4060,6 @@
         <w:rPr>
           <w:rFonts w:ascii="幼圆" w:eastAsia="幼圆" w:hAnsi="宋体" w:hint="eastAsia"/>
           <w:bCs/>
-          <w:color w:val="FF0000"/>
           <w:sz w:val="24"/>
           <w:highlight w:val="yellow"/>
         </w:rPr>
@@ -4431,7 +4076,6 @@
         <w:rPr>
           <w:rFonts w:ascii="幼圆" w:eastAsia="幼圆" w:hAnsi="宋体"/>
           <w:bCs/>
-          <w:color w:val="FF0000"/>
           <w:sz w:val="24"/>
           <w:highlight w:val="yellow"/>
         </w:rPr>
@@ -4440,7 +4084,6 @@
         <w:rPr>
           <w:rFonts w:ascii="幼圆" w:eastAsia="幼圆" w:hAnsi="宋体" w:hint="eastAsia"/>
           <w:bCs/>
-          <w:color w:val="FF0000"/>
           <w:sz w:val="24"/>
           <w:highlight w:val="yellow"/>
         </w:rPr>
@@ -4451,7 +4094,6 @@
       <w:pPr>
         <w:rPr>
           <w:rFonts w:ascii="宋体" w:hAnsi="宋体"/>
-          <w:color w:val="FF0000"/>
           <w:sz w:val="24"/>
           <w:szCs w:val="24"/>
           <w:highlight w:val="yellow"/>
@@ -4464,7 +4106,6 @@
       <w:r>
         <w:rPr>
           <w:rFonts w:ascii="宋体" w:hAnsi="宋体" w:hint="eastAsia"/>
-          <w:color w:val="FF0000"/>
           <w:sz w:val="24"/>
           <w:szCs w:val="24"/>
           <w:highlight w:val="yellow"/>
@@ -4486,7 +4127,6 @@
         <w:rPr>
           <w:rFonts w:ascii="幼圆" w:eastAsia="幼圆" w:hAnsi="宋体"/>
           <w:bCs/>
-          <w:color w:val="FF0000"/>
           <w:sz w:val="24"/>
           <w:highlight w:val="yellow"/>
         </w:rPr>
@@ -4495,7 +4135,6 @@
         <w:rPr>
           <w:rFonts w:ascii="幼圆" w:eastAsia="幼圆" w:hAnsi="宋体" w:hint="eastAsia"/>
           <w:bCs/>
-          <w:color w:val="FF0000"/>
           <w:sz w:val="24"/>
           <w:highlight w:val="yellow"/>
         </w:rPr>
@@ -4512,7 +4151,6 @@
         <w:rPr>
           <w:rFonts w:ascii="幼圆" w:eastAsia="幼圆" w:hAnsi="宋体"/>
           <w:bCs/>
-          <w:color w:val="FF0000"/>
           <w:sz w:val="24"/>
           <w:highlight w:val="yellow"/>
         </w:rPr>
@@ -4521,7 +4159,6 @@
         <w:rPr>
           <w:rFonts w:ascii="幼圆" w:eastAsia="幼圆" w:hAnsi="宋体" w:hint="eastAsia"/>
           <w:bCs/>
-          <w:color w:val="FF0000"/>
           <w:sz w:val="24"/>
           <w:highlight w:val="yellow"/>
         </w:rPr>
@@ -4531,7 +4168,6 @@
         <w:rPr>
           <w:rFonts w:ascii="幼圆" w:eastAsia="幼圆" w:hAnsi="宋体"/>
           <w:bCs/>
-          <w:color w:val="FF0000"/>
           <w:sz w:val="24"/>
           <w:highlight w:val="yellow"/>
         </w:rPr>
@@ -4541,7 +4177,6 @@
         <w:rPr>
           <w:rFonts w:ascii="幼圆" w:eastAsia="幼圆" w:hAnsi="宋体" w:hint="eastAsia"/>
           <w:bCs/>
-          <w:color w:val="FF0000"/>
           <w:sz w:val="24"/>
           <w:highlight w:val="yellow"/>
         </w:rPr>
@@ -4558,7 +4193,6 @@
         <w:rPr>
           <w:rFonts w:ascii="幼圆" w:eastAsia="幼圆" w:hAnsi="宋体"/>
           <w:bCs/>
-          <w:color w:val="FF0000"/>
           <w:sz w:val="24"/>
           <w:highlight w:val="yellow"/>
         </w:rPr>
@@ -4567,7 +4201,6 @@
         <w:rPr>
           <w:rFonts w:ascii="幼圆" w:eastAsia="幼圆" w:hAnsi="宋体" w:hint="eastAsia"/>
           <w:bCs/>
-          <w:color w:val="FF0000"/>
           <w:sz w:val="24"/>
           <w:highlight w:val="yellow"/>
         </w:rPr>
@@ -4577,7 +4210,6 @@
         <w:rPr>
           <w:rFonts w:ascii="幼圆" w:eastAsia="幼圆" w:hAnsi="宋体"/>
           <w:bCs/>
-          <w:color w:val="FF0000"/>
           <w:sz w:val="24"/>
           <w:highlight w:val="yellow"/>
         </w:rPr>
@@ -4587,7 +4219,6 @@
         <w:rPr>
           <w:rFonts w:ascii="幼圆" w:eastAsia="幼圆" w:hAnsi="宋体" w:hint="eastAsia"/>
           <w:bCs/>
-          <w:color w:val="FF0000"/>
           <w:sz w:val="24"/>
           <w:highlight w:val="yellow"/>
         </w:rPr>
@@ -4598,7 +4229,6 @@
       <w:pPr>
         <w:rPr>
           <w:rFonts w:ascii="宋体" w:hAnsi="宋体"/>
-          <w:color w:val="FF0000"/>
           <w:sz w:val="24"/>
           <w:szCs w:val="24"/>
           <w:highlight w:val="yellow"/>
@@ -4611,7 +4241,6 @@
       <w:r>
         <w:rPr>
           <w:rFonts w:ascii="宋体" w:hAnsi="宋体" w:hint="eastAsia"/>
-          <w:color w:val="FF0000"/>
           <w:sz w:val="24"/>
           <w:szCs w:val="24"/>
           <w:highlight w:val="yellow"/>
@@ -4636,7 +4265,6 @@
         <w:rPr>
           <w:rFonts w:ascii="幼圆" w:eastAsia="幼圆" w:hAnsi="宋体"/>
           <w:bCs/>
-          <w:color w:val="FF0000"/>
           <w:sz w:val="24"/>
           <w:highlight w:val="yellow"/>
         </w:rPr>
@@ -4645,7 +4273,6 @@
         <w:rPr>
           <w:rFonts w:ascii="幼圆" w:eastAsia="幼圆" w:hAnsi="宋体" w:hint="eastAsia"/>
           <w:bCs/>
-          <w:color w:val="FF0000"/>
           <w:sz w:val="24"/>
           <w:highlight w:val="yellow"/>
         </w:rPr>
@@ -4665,7 +4292,6 @@
         <w:rPr>
           <w:rFonts w:ascii="幼圆" w:eastAsia="幼圆" w:hAnsi="宋体"/>
           <w:bCs/>
-          <w:color w:val="FF0000"/>
           <w:sz w:val="24"/>
           <w:highlight w:val="yellow"/>
         </w:rPr>
@@ -4674,7 +4300,6 @@
         <w:rPr>
           <w:rFonts w:ascii="幼圆" w:eastAsia="幼圆" w:hAnsi="宋体" w:hint="eastAsia"/>
           <w:bCs/>
-          <w:color w:val="FF0000"/>
           <w:sz w:val="24"/>
           <w:highlight w:val="yellow"/>
         </w:rPr>
@@ -4684,7 +4309,6 @@
         <w:rPr>
           <w:rFonts w:ascii="幼圆" w:eastAsia="幼圆" w:hAnsi="宋体"/>
           <w:bCs/>
-          <w:color w:val="FF0000"/>
           <w:sz w:val="24"/>
           <w:highlight w:val="yellow"/>
         </w:rPr>
@@ -4694,7 +4318,6 @@
         <w:rPr>
           <w:rFonts w:ascii="幼圆" w:eastAsia="幼圆" w:hAnsi="宋体" w:hint="eastAsia"/>
           <w:bCs/>
-          <w:color w:val="FF0000"/>
           <w:sz w:val="24"/>
           <w:highlight w:val="yellow"/>
         </w:rPr>
@@ -4722,7 +4345,6 @@
         <w:rPr>
           <w:rFonts w:ascii="幼圆" w:eastAsia="幼圆" w:hAnsi="宋体" w:hint="eastAsia"/>
           <w:bCs/>
-          <w:color w:val="FF0000"/>
           <w:sz w:val="24"/>
           <w:highlight w:val="yellow"/>
         </w:rPr>
@@ -4732,7 +4354,6 @@
         <w:rPr>
           <w:rFonts w:ascii="幼圆" w:eastAsia="幼圆" w:hAnsi="宋体"/>
           <w:bCs/>
-          <w:color w:val="FF0000"/>
           <w:sz w:val="24"/>
           <w:highlight w:val="yellow"/>
         </w:rPr>
@@ -4742,7 +4363,6 @@
         <w:rPr>
           <w:rFonts w:ascii="幼圆" w:eastAsia="幼圆" w:hAnsi="宋体" w:hint="eastAsia"/>
           <w:bCs/>
-          <w:color w:val="FF0000"/>
           <w:sz w:val="24"/>
           <w:highlight w:val="yellow"/>
         </w:rPr>
@@ -4757,7 +4377,7 @@
           <w:rFonts w:ascii="幼圆" w:eastAsia="幼圆" w:hAnsi="宋体"/>
           <w:b/>
           <w:bCs/>
-          <w:color w:val="FF0000"/>
+          <w:color w:val="C40000"/>
           <w:sz w:val="28"/>
           <w:szCs w:val="28"/>
         </w:rPr>
@@ -4767,12 +4387,12 @@
           <w:rFonts w:ascii="幼圆" w:eastAsia="幼圆" w:hAnsi="宋体" w:hint="eastAsia"/>
           <w:b/>
           <w:bCs/>
-          <w:color w:val="FF0000"/>
+          <w:color w:val="C40000"/>
           <w:sz w:val="28"/>
           <w:szCs w:val="28"/>
           <w:highlight w:val="yellow"/>
         </w:rPr>
-        <w:t>（上述内容由“项目服务内容信息部分”中的“服务内容”输入的内容进行替换）</w:t>
+        <w:t>服务内容</w:t>
       </w:r>
     </w:p>
     <w:p>
@@ -4854,26 +4474,7 @@
           <w:sz w:val="32"/>
           <w:szCs w:val="32"/>
         </w:rPr>
-        <w:lastRenderedPageBreak/>
-        <w:t>供应</w:t>
-      </w:r>
-      <w:proofErr w:type="gramStart"/>
-      <w:r>
-        <w:rPr>
-          <w:rFonts w:ascii="幼圆" w:eastAsia="幼圆" w:hAnsi="宋体" w:cs="宋体" w:hint="eastAsia"/>
-          <w:sz w:val="32"/>
-          <w:szCs w:val="32"/>
-        </w:rPr>
-        <w:t>商服务</w:t>
-      </w:r>
-      <w:proofErr w:type="gramEnd"/>
-      <w:r>
-        <w:rPr>
-          <w:rFonts w:ascii="幼圆" w:eastAsia="幼圆" w:hAnsi="宋体" w:cs="宋体" w:hint="eastAsia"/>
-          <w:sz w:val="32"/>
-          <w:szCs w:val="32"/>
-        </w:rPr>
-        <w:t>方案</w:t>
+        <w:t>供应商服务方案</w:t>
       </w:r>
       <w:bookmarkEnd w:id="61"/>
       <w:bookmarkEnd w:id="62"/>
@@ -4947,7 +4548,7 @@
     </w:p>
     <w:p>
       <w:pPr>
-        <w:pStyle w:val="22"/>
+        <w:pStyle w:val="23"/>
         <w:spacing w:line="720" w:lineRule="auto"/>
         <w:ind w:firstLineChars="55" w:firstLine="132"/>
         <w:rPr>
@@ -4965,77 +4566,32 @@
       <w:r>
         <w:rPr>
           <w:rFonts w:ascii="幼圆" w:eastAsia="幼圆" w:hint="eastAsia"/>
-          <w:color w:val="FF0000"/>
+          <w:color w:val="A00000"/>
           <w:sz w:val="24"/>
           <w:highlight w:val="yellow"/>
         </w:rPr>
-        <w:t>（可用性技术人员）</w:t>
+        <w:t>可用性技术人员</w:t>
       </w:r>
       <w:r>
         <w:rPr>
           <w:rFonts w:ascii="幼圆" w:eastAsia="幼圆" w:hint="eastAsia"/>
           <w:sz w:val="24"/>
         </w:rPr>
-        <w:t xml:space="preserve">        编制时间： </w:t>
-      </w:r>
-      <w:r>
-        <w:rPr>
-          <w:rFonts w:ascii="幼圆" w:eastAsia="幼圆"/>
-          <w:color w:val="FF0000"/>
+        <w:t xml:space="preserve">        编制时间：</w:t>
+      </w:r>
+      <w:r>
+        <w:rPr>
+          <w:rFonts w:ascii="幼圆" w:eastAsia="幼圆" w:hint="eastAsia"/>
+          <w:color w:val="9E0000"/>
           <w:sz w:val="24"/>
           <w:highlight w:val="yellow"/>
         </w:rPr>
-        <w:t>20XX</w:t>
-      </w:r>
-      <w:r>
-        <w:rPr>
-          <w:rFonts w:ascii="幼圆" w:eastAsia="幼圆" w:hint="eastAsia"/>
-          <w:color w:val="FF0000"/>
-          <w:sz w:val="24"/>
-          <w:highlight w:val="yellow"/>
-        </w:rPr>
-        <w:t>年</w:t>
-      </w:r>
-      <w:r>
-        <w:rPr>
-          <w:rFonts w:ascii="幼圆" w:eastAsia="幼圆"/>
-          <w:color w:val="FF0000"/>
-          <w:sz w:val="24"/>
-          <w:highlight w:val="yellow"/>
-        </w:rPr>
-        <w:t>XX</w:t>
-      </w:r>
-      <w:r>
-        <w:rPr>
-          <w:rFonts w:ascii="幼圆" w:eastAsia="幼圆" w:hint="eastAsia"/>
-          <w:color w:val="FF0000"/>
-          <w:sz w:val="24"/>
-          <w:highlight w:val="yellow"/>
-        </w:rPr>
-        <w:t>月</w:t>
-      </w:r>
-      <w:r>
-        <w:rPr>
-          <w:rFonts w:ascii="幼圆" w:eastAsia="幼圆"/>
-          <w:color w:val="FF0000"/>
-          <w:sz w:val="24"/>
-          <w:highlight w:val="yellow"/>
-        </w:rPr>
-        <w:t>XX</w:t>
-      </w:r>
-      <w:r>
-        <w:rPr>
-          <w:rFonts w:ascii="幼圆" w:eastAsia="幼圆" w:hint="eastAsia"/>
-          <w:color w:val="FF0000"/>
-          <w:sz w:val="24"/>
-          <w:highlight w:val="yellow"/>
-        </w:rPr>
-        <w:t>日（记录编制时间）</w:t>
-      </w:r>
-    </w:p>
-    <w:p>
-      <w:pPr>
-        <w:pStyle w:val="22"/>
+        <w:t>记录编制时间</w:t>
+      </w:r>
+    </w:p>
+    <w:p>
+      <w:pPr>
+        <w:pStyle w:val="23"/>
         <w:spacing w:line="720" w:lineRule="auto"/>
         <w:ind w:firstLineChars="55" w:firstLine="132"/>
         <w:rPr>
@@ -5054,77 +4610,46 @@
       <w:r>
         <w:rPr>
           <w:rFonts w:ascii="幼圆" w:eastAsia="幼圆" w:hint="eastAsia"/>
-          <w:color w:val="FF0000"/>
+          <w:color w:val="9F0000"/>
           <w:sz w:val="24"/>
           <w:highlight w:val="yellow"/>
         </w:rPr>
-        <w:t>（可用性审批人员）</w:t>
+        <w:t>可用性审批人员</w:t>
       </w:r>
       <w:r>
         <w:rPr>
           <w:rFonts w:ascii="幼圆" w:eastAsia="幼圆" w:hint="eastAsia"/>
           <w:sz w:val="24"/>
         </w:rPr>
-        <w:t xml:space="preserve">        审批时间： </w:t>
+        <w:t xml:space="preserve">  </w:t>
       </w:r>
       <w:r>
         <w:rPr>
           <w:rFonts w:ascii="幼圆" w:eastAsia="幼圆"/>
-          <w:color w:val="FF0000"/>
+          <w:sz w:val="24"/>
+        </w:rPr>
+        <w:t xml:space="preserve"> </w:t>
+      </w:r>
+      <w:r>
+        <w:rPr>
+          <w:rFonts w:ascii="幼圆" w:eastAsia="幼圆" w:hint="eastAsia"/>
+          <w:sz w:val="24"/>
+        </w:rPr>
+        <w:t xml:space="preserve">     审批时间：</w:t>
+      </w:r>
+      <w:r>
+        <w:rPr>
+          <w:rFonts w:ascii="幼圆" w:eastAsia="幼圆" w:hint="eastAsia"/>
+          <w:color w:val="9D0000"/>
           <w:sz w:val="24"/>
           <w:highlight w:val="yellow"/>
         </w:rPr>
-        <w:t>20XX</w:t>
-      </w:r>
-      <w:r>
-        <w:rPr>
-          <w:rFonts w:ascii="幼圆" w:eastAsia="幼圆" w:hint="eastAsia"/>
-          <w:color w:val="FF0000"/>
-          <w:sz w:val="24"/>
-          <w:highlight w:val="yellow"/>
-        </w:rPr>
-        <w:t>年</w:t>
-      </w:r>
-      <w:r>
-        <w:rPr>
-          <w:rFonts w:ascii="幼圆" w:eastAsia="幼圆"/>
-          <w:color w:val="FF0000"/>
-          <w:sz w:val="24"/>
-          <w:highlight w:val="yellow"/>
-        </w:rPr>
-        <w:t>XX</w:t>
-      </w:r>
-      <w:r>
-        <w:rPr>
-          <w:rFonts w:ascii="幼圆" w:eastAsia="幼圆" w:hint="eastAsia"/>
-          <w:color w:val="FF0000"/>
-          <w:sz w:val="24"/>
-          <w:highlight w:val="yellow"/>
-        </w:rPr>
-        <w:t>月</w:t>
-      </w:r>
-      <w:r>
-        <w:rPr>
-          <w:rFonts w:ascii="幼圆" w:eastAsia="幼圆"/>
-          <w:color w:val="FF0000"/>
-          <w:sz w:val="24"/>
-          <w:highlight w:val="yellow"/>
-        </w:rPr>
-        <w:t>XX</w:t>
-      </w:r>
-      <w:r>
-        <w:rPr>
-          <w:rFonts w:ascii="幼圆" w:eastAsia="幼圆" w:hint="eastAsia"/>
-          <w:color w:val="FF0000"/>
-          <w:sz w:val="24"/>
-          <w:highlight w:val="yellow"/>
-        </w:rPr>
-        <w:t>日（记录审核时间）</w:t>
+        <w:t>记录审核时间</w:t>
       </w:r>
     </w:p>
     <w:sectPr>
-      <w:headerReference w:type="default" r:id="rId9"/>
-      <w:footerReference w:type="default" r:id="rId10"/>
+      <w:headerReference w:type="default" r:id="rId8"/>
+      <w:footerReference w:type="default" r:id="rId9"/>
       <w:pgSz w:w="11906" w:h="16838"/>
       <w:pgMar w:top="1418" w:right="1418" w:bottom="1247" w:left="1418" w:header="567" w:footer="567" w:gutter="0"/>
       <w:pgNumType w:start="1"/>
@@ -5136,7 +4661,7 @@
 </file>
 
 <file path=word/endnotes.xml><?xml version="1.0" encoding="utf-8"?>
-<w:endnotes xmlns:wpc="http://schemas.microsoft.com/office/word/2010/wordprocessingCanvas" xmlns:mc="http://schemas.openxmlformats.org/markup-compatibility/2006" xmlns:o="urn:schemas-microsoft-com:office:office" xmlns:r="http://schemas.openxmlformats.org/officeDocument/2006/relationships" xmlns:m="http://schemas.openxmlformats.org/officeDocument/2006/math" xmlns:v="urn:schemas-microsoft-com:vml" xmlns:wp14="http://schemas.microsoft.com/office/word/2010/wordprocessingDrawing" xmlns:wp="http://schemas.openxmlformats.org/drawingml/2006/wordprocessingDrawing" xmlns:w10="urn:schemas-microsoft-com:office:word" xmlns:w="http://schemas.openxmlformats.org/wordprocessingml/2006/main" xmlns:w14="http://schemas.microsoft.com/office/word/2010/wordml" xmlns:wpg="http://schemas.microsoft.com/office/word/2010/wordprocessingGroup" xmlns:wpi="http://schemas.microsoft.com/office/word/2010/wordprocessingInk" xmlns:wne="http://schemas.microsoft.com/office/word/2006/wordml" xmlns:wps="http://schemas.microsoft.com/office/word/2010/wordprocessingShape" mc:Ignorable="w14 wp14">
+<w:endnotes xmlns:wpc="http://schemas.microsoft.com/office/word/2010/wordprocessingCanvas" xmlns:cx="http://schemas.microsoft.com/office/drawing/2014/chartex" xmlns:cx1="http://schemas.microsoft.com/office/drawing/2015/9/8/chartex" xmlns:mc="http://schemas.openxmlformats.org/markup-compatibility/2006" xmlns:o="urn:schemas-microsoft-com:office:office" xmlns:r="http://schemas.openxmlformats.org/officeDocument/2006/relationships" xmlns:m="http://schemas.openxmlformats.org/officeDocument/2006/math" xmlns:v="urn:schemas-microsoft-com:vml" xmlns:wp14="http://schemas.microsoft.com/office/word/2010/wordprocessingDrawing" xmlns:wp="http://schemas.openxmlformats.org/drawingml/2006/wordprocessingDrawing" xmlns:w10="urn:schemas-microsoft-com:office:word" xmlns:w="http://schemas.openxmlformats.org/wordprocessingml/2006/main" xmlns:w14="http://schemas.microsoft.com/office/word/2010/wordml" xmlns:w15="http://schemas.microsoft.com/office/word/2012/wordml" xmlns:w16se="http://schemas.microsoft.com/office/word/2015/wordml/symex" xmlns:wpg="http://schemas.microsoft.com/office/word/2010/wordprocessingGroup" xmlns:wpi="http://schemas.microsoft.com/office/word/2010/wordprocessingInk" xmlns:wne="http://schemas.microsoft.com/office/word/2006/wordml" xmlns:wps="http://schemas.microsoft.com/office/word/2010/wordprocessingShape" mc:Ignorable="w14 w15 w16se wp14">
   <w:endnote w:type="separator" w:id="-1">
     <w:p>
       <w:r>
@@ -5155,10 +4680,10 @@
 </file>
 
 <file path=word/footer1.xml><?xml version="1.0" encoding="utf-8"?>
-<w:ftr xmlns:wpc="http://schemas.microsoft.com/office/word/2010/wordprocessingCanvas" xmlns:mc="http://schemas.openxmlformats.org/markup-compatibility/2006" xmlns:o="urn:schemas-microsoft-com:office:office" xmlns:r="http://schemas.openxmlformats.org/officeDocument/2006/relationships" xmlns:m="http://schemas.openxmlformats.org/officeDocument/2006/math" xmlns:v="urn:schemas-microsoft-com:vml" xmlns:wp14="http://schemas.microsoft.com/office/word/2010/wordprocessingDrawing" xmlns:wp="http://schemas.openxmlformats.org/drawingml/2006/wordprocessingDrawing" xmlns:w10="urn:schemas-microsoft-com:office:word" xmlns:w="http://schemas.openxmlformats.org/wordprocessingml/2006/main" xmlns:w14="http://schemas.microsoft.com/office/word/2010/wordml" xmlns:wpg="http://schemas.microsoft.com/office/word/2010/wordprocessingGroup" xmlns:wpi="http://schemas.microsoft.com/office/word/2010/wordprocessingInk" xmlns:wne="http://schemas.microsoft.com/office/word/2006/wordml" xmlns:wps="http://schemas.microsoft.com/office/word/2010/wordprocessingShape" mc:Ignorable="w14 wp14">
+<w:ftr xmlns:wpc="http://schemas.microsoft.com/office/word/2010/wordprocessingCanvas" xmlns:cx="http://schemas.microsoft.com/office/drawing/2014/chartex" xmlns:cx1="http://schemas.microsoft.com/office/drawing/2015/9/8/chartex" xmlns:mc="http://schemas.openxmlformats.org/markup-compatibility/2006" xmlns:o="urn:schemas-microsoft-com:office:office" xmlns:r="http://schemas.openxmlformats.org/officeDocument/2006/relationships" xmlns:m="http://schemas.openxmlformats.org/officeDocument/2006/math" xmlns:v="urn:schemas-microsoft-com:vml" xmlns:wp14="http://schemas.microsoft.com/office/word/2010/wordprocessingDrawing" xmlns:wp="http://schemas.openxmlformats.org/drawingml/2006/wordprocessingDrawing" xmlns:w10="urn:schemas-microsoft-com:office:word" xmlns:w="http://schemas.openxmlformats.org/wordprocessingml/2006/main" xmlns:w14="http://schemas.microsoft.com/office/word/2010/wordml" xmlns:w15="http://schemas.microsoft.com/office/word/2012/wordml" xmlns:w16se="http://schemas.microsoft.com/office/word/2015/wordml/symex" xmlns:wpg="http://schemas.microsoft.com/office/word/2010/wordprocessingGroup" xmlns:wpi="http://schemas.microsoft.com/office/word/2010/wordprocessingInk" xmlns:wne="http://schemas.microsoft.com/office/word/2006/wordml" xmlns:wps="http://schemas.microsoft.com/office/word/2010/wordprocessingShape" mc:Ignorable="w14 w15 w16se wp14">
   <w:p>
     <w:pPr>
-      <w:pStyle w:val="a4"/>
+      <w:pStyle w:val="a5"/>
       <w:tabs>
         <w:tab w:val="clear" w:pos="4153"/>
       </w:tabs>
@@ -5169,7 +4694,7 @@
     <w:r>
       <w:rPr>
         <w:rFonts w:ascii="幼圆" w:eastAsia="幼圆" w:hint="eastAsia"/>
-        <w:color w:val="FF0000"/>
+        <w:color w:val="FE0000"/>
         <w:highlight w:val="yellow"/>
       </w:rPr>
       <w:t>广东科技有限公司</w:t>
@@ -5351,7 +4876,7 @@
 </file>
 
 <file path=word/footnotes.xml><?xml version="1.0" encoding="utf-8"?>
-<w:footnotes xmlns:wpc="http://schemas.microsoft.com/office/word/2010/wordprocessingCanvas" xmlns:mc="http://schemas.openxmlformats.org/markup-compatibility/2006" xmlns:o="urn:schemas-microsoft-com:office:office" xmlns:r="http://schemas.openxmlformats.org/officeDocument/2006/relationships" xmlns:m="http://schemas.openxmlformats.org/officeDocument/2006/math" xmlns:v="urn:schemas-microsoft-com:vml" xmlns:wp14="http://schemas.microsoft.com/office/word/2010/wordprocessingDrawing" xmlns:wp="http://schemas.openxmlformats.org/drawingml/2006/wordprocessingDrawing" xmlns:w10="urn:schemas-microsoft-com:office:word" xmlns:w="http://schemas.openxmlformats.org/wordprocessingml/2006/main" xmlns:w14="http://schemas.microsoft.com/office/word/2010/wordml" xmlns:wpg="http://schemas.microsoft.com/office/word/2010/wordprocessingGroup" xmlns:wpi="http://schemas.microsoft.com/office/word/2010/wordprocessingInk" xmlns:wne="http://schemas.microsoft.com/office/word/2006/wordml" xmlns:wps="http://schemas.microsoft.com/office/word/2010/wordprocessingShape" mc:Ignorable="w14 wp14">
+<w:footnotes xmlns:wpc="http://schemas.microsoft.com/office/word/2010/wordprocessingCanvas" xmlns:cx="http://schemas.microsoft.com/office/drawing/2014/chartex" xmlns:cx1="http://schemas.microsoft.com/office/drawing/2015/9/8/chartex" xmlns:mc="http://schemas.openxmlformats.org/markup-compatibility/2006" xmlns:o="urn:schemas-microsoft-com:office:office" xmlns:r="http://schemas.openxmlformats.org/officeDocument/2006/relationships" xmlns:m="http://schemas.openxmlformats.org/officeDocument/2006/math" xmlns:v="urn:schemas-microsoft-com:vml" xmlns:wp14="http://schemas.microsoft.com/office/word/2010/wordprocessingDrawing" xmlns:wp="http://schemas.openxmlformats.org/drawingml/2006/wordprocessingDrawing" xmlns:w10="urn:schemas-microsoft-com:office:word" xmlns:w="http://schemas.openxmlformats.org/wordprocessingml/2006/main" xmlns:w14="http://schemas.microsoft.com/office/word/2010/wordml" xmlns:w15="http://schemas.microsoft.com/office/word/2012/wordml" xmlns:w16se="http://schemas.microsoft.com/office/word/2015/wordml/symex" xmlns:wpg="http://schemas.microsoft.com/office/word/2010/wordprocessingGroup" xmlns:wpi="http://schemas.microsoft.com/office/word/2010/wordprocessingInk" xmlns:wne="http://schemas.microsoft.com/office/word/2006/wordml" xmlns:wps="http://schemas.microsoft.com/office/word/2010/wordprocessingShape" mc:Ignorable="w14 w15 w16se wp14">
   <w:footnote w:type="separator" w:id="-1">
     <w:p>
       <w:r>
@@ -5370,10 +4895,10 @@
 </file>
 
 <file path=word/header1.xml><?xml version="1.0" encoding="utf-8"?>
-<w:hdr xmlns:wpc="http://schemas.microsoft.com/office/word/2010/wordprocessingCanvas" xmlns:mc="http://schemas.openxmlformats.org/markup-compatibility/2006" xmlns:o="urn:schemas-microsoft-com:office:office" xmlns:r="http://schemas.openxmlformats.org/officeDocument/2006/relationships" xmlns:m="http://schemas.openxmlformats.org/officeDocument/2006/math" xmlns:v="urn:schemas-microsoft-com:vml" xmlns:wp14="http://schemas.microsoft.com/office/word/2010/wordprocessingDrawing" xmlns:wp="http://schemas.openxmlformats.org/drawingml/2006/wordprocessingDrawing" xmlns:w10="urn:schemas-microsoft-com:office:word" xmlns:w="http://schemas.openxmlformats.org/wordprocessingml/2006/main" xmlns:w14="http://schemas.microsoft.com/office/word/2010/wordml" xmlns:wpg="http://schemas.microsoft.com/office/word/2010/wordprocessingGroup" xmlns:wpi="http://schemas.microsoft.com/office/word/2010/wordprocessingInk" xmlns:wne="http://schemas.microsoft.com/office/word/2006/wordml" xmlns:wps="http://schemas.microsoft.com/office/word/2010/wordprocessingShape" mc:Ignorable="w14 wp14">
+<w:hdr xmlns:wpc="http://schemas.microsoft.com/office/word/2010/wordprocessingCanvas" xmlns:cx="http://schemas.microsoft.com/office/drawing/2014/chartex" xmlns:cx1="http://schemas.microsoft.com/office/drawing/2015/9/8/chartex" xmlns:mc="http://schemas.openxmlformats.org/markup-compatibility/2006" xmlns:o="urn:schemas-microsoft-com:office:office" xmlns:r="http://schemas.openxmlformats.org/officeDocument/2006/relationships" xmlns:m="http://schemas.openxmlformats.org/officeDocument/2006/math" xmlns:v="urn:schemas-microsoft-com:vml" xmlns:wp14="http://schemas.microsoft.com/office/word/2010/wordprocessingDrawing" xmlns:wp="http://schemas.openxmlformats.org/drawingml/2006/wordprocessingDrawing" xmlns:w10="urn:schemas-microsoft-com:office:word" xmlns:w="http://schemas.openxmlformats.org/wordprocessingml/2006/main" xmlns:w14="http://schemas.microsoft.com/office/word/2010/wordml" xmlns:w15="http://schemas.microsoft.com/office/word/2012/wordml" xmlns:w16se="http://schemas.microsoft.com/office/word/2015/wordml/symex" xmlns:wpg="http://schemas.microsoft.com/office/word/2010/wordprocessingGroup" xmlns:wpi="http://schemas.microsoft.com/office/word/2010/wordprocessingInk" xmlns:wne="http://schemas.microsoft.com/office/word/2006/wordml" xmlns:wps="http://schemas.microsoft.com/office/word/2010/wordprocessingShape" mc:Ignorable="w14 w15 w16se wp14">
   <w:p>
     <w:pPr>
-      <w:pStyle w:val="a5"/>
+      <w:pStyle w:val="a7"/>
       <w:pBdr>
         <w:bottom w:val="none" w:sz="0" w:space="0" w:color="auto"/>
       </w:pBdr>
@@ -5383,7 +4908,7 @@
 </file>
 
 <file path=word/header2.xml><?xml version="1.0" encoding="utf-8"?>
-<w:hdr xmlns:wpc="http://schemas.microsoft.com/office/word/2010/wordprocessingCanvas" xmlns:mc="http://schemas.openxmlformats.org/markup-compatibility/2006" xmlns:o="urn:schemas-microsoft-com:office:office" xmlns:r="http://schemas.openxmlformats.org/officeDocument/2006/relationships" xmlns:m="http://schemas.openxmlformats.org/officeDocument/2006/math" xmlns:v="urn:schemas-microsoft-com:vml" xmlns:wp14="http://schemas.microsoft.com/office/word/2010/wordprocessingDrawing" xmlns:wp="http://schemas.openxmlformats.org/drawingml/2006/wordprocessingDrawing" xmlns:w10="urn:schemas-microsoft-com:office:word" xmlns:w="http://schemas.openxmlformats.org/wordprocessingml/2006/main" xmlns:w14="http://schemas.microsoft.com/office/word/2010/wordml" xmlns:wpg="http://schemas.microsoft.com/office/word/2010/wordprocessingGroup" xmlns:wpi="http://schemas.microsoft.com/office/word/2010/wordprocessingInk" xmlns:wne="http://schemas.microsoft.com/office/word/2006/wordml" xmlns:wps="http://schemas.microsoft.com/office/word/2010/wordprocessingShape" mc:Ignorable="w14 wp14">
+<w:hdr xmlns:wpc="http://schemas.microsoft.com/office/word/2010/wordprocessingCanvas" xmlns:cx="http://schemas.microsoft.com/office/drawing/2014/chartex" xmlns:cx1="http://schemas.microsoft.com/office/drawing/2015/9/8/chartex" xmlns:mc="http://schemas.openxmlformats.org/markup-compatibility/2006" xmlns:o="urn:schemas-microsoft-com:office:office" xmlns:r="http://schemas.openxmlformats.org/officeDocument/2006/relationships" xmlns:m="http://schemas.openxmlformats.org/officeDocument/2006/math" xmlns:v="urn:schemas-microsoft-com:vml" xmlns:wp14="http://schemas.microsoft.com/office/word/2010/wordprocessingDrawing" xmlns:wp="http://schemas.openxmlformats.org/drawingml/2006/wordprocessingDrawing" xmlns:w10="urn:schemas-microsoft-com:office:word" xmlns:w="http://schemas.openxmlformats.org/wordprocessingml/2006/main" xmlns:w14="http://schemas.microsoft.com/office/word/2010/wordml" xmlns:w15="http://schemas.microsoft.com/office/word/2012/wordml" xmlns:w16se="http://schemas.microsoft.com/office/word/2015/wordml/symex" xmlns:wpg="http://schemas.microsoft.com/office/word/2010/wordprocessingGroup" xmlns:wpi="http://schemas.microsoft.com/office/word/2010/wordprocessingInk" xmlns:wne="http://schemas.microsoft.com/office/word/2006/wordml" xmlns:wps="http://schemas.microsoft.com/office/word/2010/wordprocessingShape" mc:Ignorable="w14 w15 w16se wp14">
   <w:p>
     <w:pPr>
       <w:rPr>
@@ -5424,15 +4949,7 @@
         <w:sz w:val="18"/>
         <w:szCs w:val="18"/>
       </w:rPr>
-      <w:t>-AV-R-01</w:t>
-    </w:r>
-    <w:r>
-      <w:rPr>
-        <w:rFonts w:ascii="幼圆" w:eastAsia="幼圆" w:hint="eastAsia"/>
-        <w:sz w:val="18"/>
-        <w:szCs w:val="18"/>
-      </w:rPr>
-      <w:t>项目可用性计划</w:t>
+      <w:t>-AV-R-01项目可用性计划</w:t>
     </w:r>
     <w:r>
       <w:rPr>
@@ -5503,8 +5020,8 @@
 </file>
 
 <file path=word/numbering.xml><?xml version="1.0" encoding="utf-8"?>
-<w:numbering xmlns:wpc="http://schemas.microsoft.com/office/word/2010/wordprocessingCanvas" xmlns:mc="http://schemas.openxmlformats.org/markup-compatibility/2006" xmlns:o="urn:schemas-microsoft-com:office:office" xmlns:r="http://schemas.openxmlformats.org/officeDocument/2006/relationships" xmlns:m="http://schemas.openxmlformats.org/officeDocument/2006/math" xmlns:v="urn:schemas-microsoft-com:vml" xmlns:wp14="http://schemas.microsoft.com/office/word/2010/wordprocessingDrawing" xmlns:wp="http://schemas.openxmlformats.org/drawingml/2006/wordprocessingDrawing" xmlns:w10="urn:schemas-microsoft-com:office:word" xmlns:w="http://schemas.openxmlformats.org/wordprocessingml/2006/main" xmlns:w14="http://schemas.microsoft.com/office/word/2010/wordml" xmlns:wpg="http://schemas.microsoft.com/office/word/2010/wordprocessingGroup" xmlns:wpi="http://schemas.microsoft.com/office/word/2010/wordprocessingInk" xmlns:wne="http://schemas.microsoft.com/office/word/2006/wordml" xmlns:wps="http://schemas.microsoft.com/office/word/2010/wordprocessingShape" mc:Ignorable="w14 wp14">
-  <w:abstractNum w:abstractNumId="0">
+<w:numbering xmlns:wpc="http://schemas.microsoft.com/office/word/2010/wordprocessingCanvas" xmlns:cx="http://schemas.microsoft.com/office/drawing/2014/chartex" xmlns:cx1="http://schemas.microsoft.com/office/drawing/2015/9/8/chartex" xmlns:mc="http://schemas.openxmlformats.org/markup-compatibility/2006" xmlns:o="urn:schemas-microsoft-com:office:office" xmlns:r="http://schemas.openxmlformats.org/officeDocument/2006/relationships" xmlns:m="http://schemas.openxmlformats.org/officeDocument/2006/math" xmlns:v="urn:schemas-microsoft-com:vml" xmlns:wp14="http://schemas.microsoft.com/office/word/2010/wordprocessingDrawing" xmlns:wp="http://schemas.openxmlformats.org/drawingml/2006/wordprocessingDrawing" xmlns:w10="urn:schemas-microsoft-com:office:word" xmlns:w="http://schemas.openxmlformats.org/wordprocessingml/2006/main" xmlns:w14="http://schemas.microsoft.com/office/word/2010/wordml" xmlns:w15="http://schemas.microsoft.com/office/word/2012/wordml" xmlns:w16se="http://schemas.microsoft.com/office/word/2015/wordml/symex" xmlns:wpg="http://schemas.microsoft.com/office/word/2010/wordprocessingGroup" xmlns:wpi="http://schemas.microsoft.com/office/word/2010/wordprocessingInk" xmlns:wne="http://schemas.microsoft.com/office/word/2006/wordml" xmlns:wps="http://schemas.microsoft.com/office/word/2010/wordprocessingShape" mc:Ignorable="w14 w15 w16se wp14">
+  <w:abstractNum w:abstractNumId="0" w15:restartNumberingAfterBreak="0">
     <w:nsid w:val="00000008"/>
     <w:multiLevelType w:val="multilevel"/>
     <w:tmpl w:val="00000008"/>
@@ -5625,7 +5142,7 @@
       </w:pPr>
     </w:lvl>
   </w:abstractNum>
-  <w:abstractNum w:abstractNumId="1">
+  <w:abstractNum w:abstractNumId="1" w15:restartNumberingAfterBreak="0">
     <w:nsid w:val="0000000A"/>
     <w:multiLevelType w:val="singleLevel"/>
     <w:tmpl w:val="0000000A"/>
@@ -5643,7 +5160,7 @@
       </w:rPr>
     </w:lvl>
   </w:abstractNum>
-  <w:abstractNum w:abstractNumId="2">
+  <w:abstractNum w:abstractNumId="2" w15:restartNumberingAfterBreak="0">
     <w:nsid w:val="0000000C"/>
     <w:multiLevelType w:val="singleLevel"/>
     <w:tmpl w:val="0000000C"/>
@@ -5661,7 +5178,7 @@
       </w:rPr>
     </w:lvl>
   </w:abstractNum>
-  <w:abstractNum w:abstractNumId="3">
+  <w:abstractNum w:abstractNumId="3" w15:restartNumberingAfterBreak="0">
     <w:nsid w:val="0000000D"/>
     <w:multiLevelType w:val="multilevel"/>
     <w:tmpl w:val="0000000D"/>
@@ -5774,7 +5291,7 @@
       </w:rPr>
     </w:lvl>
   </w:abstractNum>
-  <w:abstractNum w:abstractNumId="4">
+  <w:abstractNum w:abstractNumId="4" w15:restartNumberingAfterBreak="0">
     <w:nsid w:val="0000000E"/>
     <w:multiLevelType w:val="multilevel"/>
     <w:tmpl w:val="0000000E"/>
@@ -5887,7 +5404,7 @@
       </w:rPr>
     </w:lvl>
   </w:abstractNum>
-  <w:abstractNum w:abstractNumId="5">
+  <w:abstractNum w:abstractNumId="5" w15:restartNumberingAfterBreak="0">
     <w:nsid w:val="0000000F"/>
     <w:multiLevelType w:val="singleLevel"/>
     <w:tmpl w:val="E4460668"/>
@@ -5904,7 +5421,7 @@
       </w:rPr>
     </w:lvl>
   </w:abstractNum>
-  <w:abstractNum w:abstractNumId="6">
+  <w:abstractNum w:abstractNumId="6" w15:restartNumberingAfterBreak="0">
     <w:nsid w:val="00000010"/>
     <w:multiLevelType w:val="multilevel"/>
     <w:tmpl w:val="00000010"/>
@@ -6017,7 +5534,7 @@
       </w:rPr>
     </w:lvl>
   </w:abstractNum>
-  <w:abstractNum w:abstractNumId="7">
+  <w:abstractNum w:abstractNumId="7" w15:restartNumberingAfterBreak="0">
     <w:nsid w:val="00000011"/>
     <w:multiLevelType w:val="singleLevel"/>
     <w:tmpl w:val="00000011"/>
@@ -6037,7 +5554,7 @@
       </w:rPr>
     </w:lvl>
   </w:abstractNum>
-  <w:abstractNum w:abstractNumId="8">
+  <w:abstractNum w:abstractNumId="8" w15:restartNumberingAfterBreak="0">
     <w:nsid w:val="038078B7"/>
     <w:multiLevelType w:val="hybridMultilevel"/>
     <w:tmpl w:val="A1AE3A54"/>
@@ -6123,7 +5640,7 @@
       </w:pPr>
     </w:lvl>
   </w:abstractNum>
-  <w:abstractNum w:abstractNumId="9">
+  <w:abstractNum w:abstractNumId="9" w15:restartNumberingAfterBreak="0">
     <w:nsid w:val="0564097B"/>
     <w:multiLevelType w:val="hybridMultilevel"/>
     <w:tmpl w:val="28BCFDC8"/>
@@ -6212,7 +5729,7 @@
       </w:pPr>
     </w:lvl>
   </w:abstractNum>
-  <w:abstractNum w:abstractNumId="10">
+  <w:abstractNum w:abstractNumId="10" w15:restartNumberingAfterBreak="0">
     <w:nsid w:val="13850AF4"/>
     <w:multiLevelType w:val="hybridMultilevel"/>
     <w:tmpl w:val="D2DCC406"/>
@@ -6301,7 +5818,7 @@
       </w:pPr>
     </w:lvl>
   </w:abstractNum>
-  <w:abstractNum w:abstractNumId="11">
+  <w:abstractNum w:abstractNumId="11" w15:restartNumberingAfterBreak="0">
     <w:nsid w:val="13B65561"/>
     <w:multiLevelType w:val="hybridMultilevel"/>
     <w:tmpl w:val="191CB95C"/>
@@ -6390,7 +5907,7 @@
       </w:pPr>
     </w:lvl>
   </w:abstractNum>
-  <w:abstractNum w:abstractNumId="12">
+  <w:abstractNum w:abstractNumId="12" w15:restartNumberingAfterBreak="0">
     <w:nsid w:val="2EE824C4"/>
     <w:multiLevelType w:val="hybridMultilevel"/>
     <w:tmpl w:val="D45A3212"/>
@@ -6479,7 +5996,7 @@
       </w:pPr>
     </w:lvl>
   </w:abstractNum>
-  <w:abstractNum w:abstractNumId="13">
+  <w:abstractNum w:abstractNumId="13" w15:restartNumberingAfterBreak="0">
     <w:nsid w:val="3A0A5103"/>
     <w:multiLevelType w:val="singleLevel"/>
     <w:tmpl w:val="F140A932"/>
@@ -6542,7 +6059,7 @@
 </file>
 
 <file path=word/styles.xml><?xml version="1.0" encoding="utf-8"?>
-<w:styles xmlns:mc="http://schemas.openxmlformats.org/markup-compatibility/2006" xmlns:r="http://schemas.openxmlformats.org/officeDocument/2006/relationships" xmlns:w="http://schemas.openxmlformats.org/wordprocessingml/2006/main" xmlns:w14="http://schemas.microsoft.com/office/word/2010/wordml" mc:Ignorable="w14">
+<w:styles xmlns:mc="http://schemas.openxmlformats.org/markup-compatibility/2006" xmlns:r="http://schemas.openxmlformats.org/officeDocument/2006/relationships" xmlns:w="http://schemas.openxmlformats.org/wordprocessingml/2006/main" xmlns:w14="http://schemas.microsoft.com/office/word/2010/wordml" xmlns:w15="http://schemas.microsoft.com/office/word/2012/wordml" xmlns:w16se="http://schemas.microsoft.com/office/word/2015/wordml/symex" mc:Ignorable="w14 w15 w16se">
   <w:docDefaults>
     <w:rPrDefault>
       <w:rPr>
@@ -6552,35 +6069,165 @@
     </w:rPrDefault>
     <w:pPrDefault/>
   </w:docDefaults>
-  <w:latentStyles w:defLockedState="0" w:defUIPriority="99" w:defSemiHidden="1" w:defUnhideWhenUsed="1" w:defQFormat="0" w:count="267">
-    <w:lsdException w:name="Normal" w:semiHidden="0" w:uiPriority="0" w:unhideWhenUsed="0" w:qFormat="1"/>
-    <w:lsdException w:name="heading 1" w:semiHidden="0" w:uiPriority="0" w:unhideWhenUsed="0" w:qFormat="1"/>
-    <w:lsdException w:name="heading 2" w:semiHidden="0" w:uiPriority="0" w:unhideWhenUsed="0" w:qFormat="1"/>
-    <w:lsdException w:name="heading 3" w:semiHidden="0" w:uiPriority="9" w:unhideWhenUsed="0" w:qFormat="1"/>
-    <w:lsdException w:name="heading 4" w:uiPriority="9" w:qFormat="1"/>
-    <w:lsdException w:name="heading 5" w:uiPriority="9" w:qFormat="1"/>
-    <w:lsdException w:name="heading 6" w:uiPriority="9" w:qFormat="1"/>
-    <w:lsdException w:name="heading 7" w:uiPriority="9" w:qFormat="1"/>
-    <w:lsdException w:name="heading 8" w:uiPriority="9" w:qFormat="1"/>
-    <w:lsdException w:name="heading 9" w:uiPriority="9" w:qFormat="1"/>
-    <w:lsdException w:name="toc 1" w:uiPriority="39"/>
-    <w:lsdException w:name="toc 2" w:uiPriority="39"/>
-    <w:lsdException w:name="toc 3" w:uiPriority="39"/>
-    <w:lsdException w:name="toc 4" w:uiPriority="39"/>
-    <w:lsdException w:name="toc 5" w:uiPriority="39"/>
-    <w:lsdException w:name="toc 6" w:uiPriority="39"/>
-    <w:lsdException w:name="toc 7" w:uiPriority="39"/>
-    <w:lsdException w:name="toc 8" w:uiPriority="39"/>
-    <w:lsdException w:name="toc 9" w:uiPriority="39"/>
-    <w:lsdException w:name="caption" w:uiPriority="35" w:qFormat="1"/>
-    <w:lsdException w:name="Title" w:semiHidden="0" w:uiPriority="10" w:unhideWhenUsed="0" w:qFormat="1"/>
-    <w:lsdException w:name="Default Paragraph Font" w:uiPriority="1"/>
-    <w:lsdException w:name="Subtitle" w:semiHidden="0" w:uiPriority="11" w:unhideWhenUsed="0" w:qFormat="1"/>
-    <w:lsdException w:name="Strong" w:semiHidden="0" w:uiPriority="0" w:unhideWhenUsed="0" w:qFormat="1"/>
-    <w:lsdException w:name="Emphasis" w:semiHidden="0" w:uiPriority="20" w:unhideWhenUsed="0" w:qFormat="1"/>
-    <w:lsdException w:name="Table Grid" w:semiHidden="0" w:uiPriority="59" w:unhideWhenUsed="0"/>
-    <w:lsdException w:name="Placeholder Text" w:unhideWhenUsed="0"/>
-    <w:lsdException w:name="No Spacing" w:semiHidden="0" w:uiPriority="1" w:unhideWhenUsed="0" w:qFormat="1"/>
+  <w:latentStyles w:defLockedState="0" w:defUIPriority="99" w:defSemiHidden="0" w:defUnhideWhenUsed="0" w:defQFormat="0" w:count="371">
+    <w:lsdException w:name="Normal" w:uiPriority="0" w:qFormat="1"/>
+    <w:lsdException w:name="heading 1" w:uiPriority="0" w:qFormat="1"/>
+    <w:lsdException w:name="heading 2" w:uiPriority="0" w:qFormat="1"/>
+    <w:lsdException w:name="heading 3" w:uiPriority="9" w:qFormat="1"/>
+    <w:lsdException w:name="heading 4" w:semiHidden="1" w:uiPriority="9" w:unhideWhenUsed="1" w:qFormat="1"/>
+    <w:lsdException w:name="heading 5" w:semiHidden="1" w:uiPriority="9" w:unhideWhenUsed="1" w:qFormat="1"/>
+    <w:lsdException w:name="heading 6" w:semiHidden="1" w:uiPriority="9" w:unhideWhenUsed="1" w:qFormat="1"/>
+    <w:lsdException w:name="heading 7" w:semiHidden="1" w:uiPriority="9" w:unhideWhenUsed="1" w:qFormat="1"/>
+    <w:lsdException w:name="heading 8" w:semiHidden="1" w:uiPriority="9" w:unhideWhenUsed="1" w:qFormat="1"/>
+    <w:lsdException w:name="heading 9" w:semiHidden="1" w:uiPriority="9" w:unhideWhenUsed="1" w:qFormat="1"/>
+    <w:lsdException w:name="index 1" w:semiHidden="1" w:unhideWhenUsed="1"/>
+    <w:lsdException w:name="index 2" w:semiHidden="1" w:unhideWhenUsed="1"/>
+    <w:lsdException w:name="index 3" w:semiHidden="1" w:unhideWhenUsed="1"/>
+    <w:lsdException w:name="index 4" w:semiHidden="1" w:unhideWhenUsed="1"/>
+    <w:lsdException w:name="index 5" w:semiHidden="1" w:unhideWhenUsed="1"/>
+    <w:lsdException w:name="index 6" w:semiHidden="1" w:unhideWhenUsed="1"/>
+    <w:lsdException w:name="index 7" w:semiHidden="1" w:unhideWhenUsed="1"/>
+    <w:lsdException w:name="index 8" w:semiHidden="1" w:unhideWhenUsed="1"/>
+    <w:lsdException w:name="index 9" w:semiHidden="1" w:unhideWhenUsed="1"/>
+    <w:lsdException w:name="toc 1" w:semiHidden="1" w:uiPriority="39" w:unhideWhenUsed="1"/>
+    <w:lsdException w:name="toc 2" w:semiHidden="1" w:uiPriority="39" w:unhideWhenUsed="1"/>
+    <w:lsdException w:name="toc 3" w:semiHidden="1" w:uiPriority="39" w:unhideWhenUsed="1"/>
+    <w:lsdException w:name="toc 4" w:semiHidden="1" w:uiPriority="39" w:unhideWhenUsed="1"/>
+    <w:lsdException w:name="toc 5" w:semiHidden="1" w:uiPriority="39" w:unhideWhenUsed="1"/>
+    <w:lsdException w:name="toc 6" w:semiHidden="1" w:uiPriority="39" w:unhideWhenUsed="1"/>
+    <w:lsdException w:name="toc 7" w:semiHidden="1" w:uiPriority="39" w:unhideWhenUsed="1"/>
+    <w:lsdException w:name="toc 8" w:semiHidden="1" w:uiPriority="39" w:unhideWhenUsed="1"/>
+    <w:lsdException w:name="toc 9" w:semiHidden="1" w:uiPriority="39" w:unhideWhenUsed="1"/>
+    <w:lsdException w:name="Normal Indent" w:semiHidden="1" w:unhideWhenUsed="1"/>
+    <w:lsdException w:name="footnote text" w:semiHidden="1" w:unhideWhenUsed="1"/>
+    <w:lsdException w:name="annotation text" w:semiHidden="1" w:unhideWhenUsed="1"/>
+    <w:lsdException w:name="header" w:semiHidden="1" w:unhideWhenUsed="1"/>
+    <w:lsdException w:name="footer" w:semiHidden="1" w:unhideWhenUsed="1"/>
+    <w:lsdException w:name="index heading" w:semiHidden="1" w:unhideWhenUsed="1"/>
+    <w:lsdException w:name="caption" w:semiHidden="1" w:uiPriority="35" w:unhideWhenUsed="1" w:qFormat="1"/>
+    <w:lsdException w:name="table of figures" w:semiHidden="1" w:unhideWhenUsed="1"/>
+    <w:lsdException w:name="envelope address" w:semiHidden="1" w:unhideWhenUsed="1"/>
+    <w:lsdException w:name="envelope return" w:semiHidden="1" w:unhideWhenUsed="1"/>
+    <w:lsdException w:name="footnote reference" w:semiHidden="1" w:unhideWhenUsed="1"/>
+    <w:lsdException w:name="annotation reference" w:semiHidden="1" w:unhideWhenUsed="1"/>
+    <w:lsdException w:name="line number" w:semiHidden="1" w:unhideWhenUsed="1"/>
+    <w:lsdException w:name="page number" w:semiHidden="1" w:unhideWhenUsed="1"/>
+    <w:lsdException w:name="endnote reference" w:semiHidden="1" w:unhideWhenUsed="1"/>
+    <w:lsdException w:name="endnote text" w:semiHidden="1" w:unhideWhenUsed="1"/>
+    <w:lsdException w:name="table of authorities" w:semiHidden="1" w:unhideWhenUsed="1"/>
+    <w:lsdException w:name="macro" w:semiHidden="1" w:unhideWhenUsed="1"/>
+    <w:lsdException w:name="toa heading" w:semiHidden="1" w:unhideWhenUsed="1"/>
+    <w:lsdException w:name="List" w:semiHidden="1" w:unhideWhenUsed="1"/>
+    <w:lsdException w:name="List Bullet" w:semiHidden="1" w:unhideWhenUsed="1"/>
+    <w:lsdException w:name="List Number" w:semiHidden="1" w:unhideWhenUsed="1"/>
+    <w:lsdException w:name="List 2" w:semiHidden="1" w:unhideWhenUsed="1"/>
+    <w:lsdException w:name="List 3" w:semiHidden="1" w:unhideWhenUsed="1"/>
+    <w:lsdException w:name="List 4" w:semiHidden="1" w:unhideWhenUsed="1"/>
+    <w:lsdException w:name="List 5" w:semiHidden="1" w:unhideWhenUsed="1"/>
+    <w:lsdException w:name="List Bullet 2" w:semiHidden="1" w:unhideWhenUsed="1"/>
+    <w:lsdException w:name="List Bullet 3" w:semiHidden="1" w:unhideWhenUsed="1"/>
+    <w:lsdException w:name="List Bullet 4" w:semiHidden="1" w:unhideWhenUsed="1"/>
+    <w:lsdException w:name="List Bullet 5" w:semiHidden="1" w:unhideWhenUsed="1"/>
+    <w:lsdException w:name="List Number 2" w:semiHidden="1" w:unhideWhenUsed="1"/>
+    <w:lsdException w:name="List Number 3" w:semiHidden="1" w:unhideWhenUsed="1"/>
+    <w:lsdException w:name="List Number 4" w:semiHidden="1" w:unhideWhenUsed="1"/>
+    <w:lsdException w:name="List Number 5" w:semiHidden="1" w:unhideWhenUsed="1"/>
+    <w:lsdException w:name="Title" w:uiPriority="10" w:qFormat="1"/>
+    <w:lsdException w:name="Closing" w:semiHidden="1" w:unhideWhenUsed="1"/>
+    <w:lsdException w:name="Signature" w:semiHidden="1" w:unhideWhenUsed="1"/>
+    <w:lsdException w:name="Default Paragraph Font" w:semiHidden="1" w:uiPriority="1" w:unhideWhenUsed="1"/>
+    <w:lsdException w:name="Body Text" w:semiHidden="1" w:unhideWhenUsed="1"/>
+    <w:lsdException w:name="Body Text Indent" w:semiHidden="1" w:unhideWhenUsed="1"/>
+    <w:lsdException w:name="List Continue" w:semiHidden="1" w:unhideWhenUsed="1"/>
+    <w:lsdException w:name="List Continue 2" w:semiHidden="1" w:unhideWhenUsed="1"/>
+    <w:lsdException w:name="List Continue 3" w:semiHidden="1" w:unhideWhenUsed="1"/>
+    <w:lsdException w:name="List Continue 4" w:semiHidden="1" w:unhideWhenUsed="1"/>
+    <w:lsdException w:name="List Continue 5" w:semiHidden="1" w:unhideWhenUsed="1"/>
+    <w:lsdException w:name="Message Header" w:semiHidden="1" w:unhideWhenUsed="1"/>
+    <w:lsdException w:name="Subtitle" w:uiPriority="11" w:qFormat="1"/>
+    <w:lsdException w:name="Salutation" w:semiHidden="1" w:unhideWhenUsed="1"/>
+    <w:lsdException w:name="Date" w:semiHidden="1" w:unhideWhenUsed="1"/>
+    <w:lsdException w:name="Body Text First Indent" w:semiHidden="1" w:unhideWhenUsed="1"/>
+    <w:lsdException w:name="Body Text First Indent 2" w:semiHidden="1" w:unhideWhenUsed="1"/>
+    <w:lsdException w:name="Note Heading" w:semiHidden="1" w:unhideWhenUsed="1"/>
+    <w:lsdException w:name="Body Text 2" w:semiHidden="1" w:unhideWhenUsed="1"/>
+    <w:lsdException w:name="Body Text 3" w:semiHidden="1" w:unhideWhenUsed="1"/>
+    <w:lsdException w:name="Body Text Indent 2" w:semiHidden="1" w:unhideWhenUsed="1"/>
+    <w:lsdException w:name="Body Text Indent 3" w:semiHidden="1" w:unhideWhenUsed="1"/>
+    <w:lsdException w:name="Block Text" w:semiHidden="1" w:unhideWhenUsed="1"/>
+    <w:lsdException w:name="Hyperlink" w:semiHidden="1" w:unhideWhenUsed="1"/>
+    <w:lsdException w:name="FollowedHyperlink" w:semiHidden="1" w:unhideWhenUsed="1"/>
+    <w:lsdException w:name="Strong" w:uiPriority="0" w:qFormat="1"/>
+    <w:lsdException w:name="Emphasis" w:uiPriority="20" w:qFormat="1"/>
+    <w:lsdException w:name="Document Map" w:semiHidden="1" w:unhideWhenUsed="1"/>
+    <w:lsdException w:name="Plain Text" w:semiHidden="1" w:unhideWhenUsed="1"/>
+    <w:lsdException w:name="E-mail Signature" w:semiHidden="1" w:unhideWhenUsed="1"/>
+    <w:lsdException w:name="HTML Top of Form" w:semiHidden="1" w:unhideWhenUsed="1"/>
+    <w:lsdException w:name="HTML Bottom of Form" w:semiHidden="1" w:unhideWhenUsed="1"/>
+    <w:lsdException w:name="Normal (Web)" w:semiHidden="1" w:unhideWhenUsed="1"/>
+    <w:lsdException w:name="HTML Acronym" w:semiHidden="1" w:unhideWhenUsed="1"/>
+    <w:lsdException w:name="HTML Address" w:semiHidden="1" w:unhideWhenUsed="1"/>
+    <w:lsdException w:name="HTML Cite" w:semiHidden="1" w:unhideWhenUsed="1"/>
+    <w:lsdException w:name="HTML Code" w:semiHidden="1" w:unhideWhenUsed="1"/>
+    <w:lsdException w:name="HTML Definition" w:semiHidden="1" w:unhideWhenUsed="1"/>
+    <w:lsdException w:name="HTML Keyboard" w:semiHidden="1" w:unhideWhenUsed="1"/>
+    <w:lsdException w:name="HTML Preformatted" w:semiHidden="1" w:unhideWhenUsed="1"/>
+    <w:lsdException w:name="HTML Sample" w:semiHidden="1" w:unhideWhenUsed="1"/>
+    <w:lsdException w:name="HTML Typewriter" w:semiHidden="1" w:unhideWhenUsed="1"/>
+    <w:lsdException w:name="HTML Variable" w:semiHidden="1" w:unhideWhenUsed="1"/>
+    <w:lsdException w:name="Normal Table" w:semiHidden="1" w:unhideWhenUsed="1"/>
+    <w:lsdException w:name="annotation subject" w:semiHidden="1" w:unhideWhenUsed="1"/>
+    <w:lsdException w:name="No List" w:semiHidden="1" w:unhideWhenUsed="1"/>
+    <w:lsdException w:name="Outline List 1" w:semiHidden="1" w:unhideWhenUsed="1"/>
+    <w:lsdException w:name="Outline List 2" w:semiHidden="1" w:unhideWhenUsed="1"/>
+    <w:lsdException w:name="Outline List 3" w:semiHidden="1" w:unhideWhenUsed="1"/>
+    <w:lsdException w:name="Table Simple 1" w:semiHidden="1" w:unhideWhenUsed="1"/>
+    <w:lsdException w:name="Table Simple 2" w:semiHidden="1" w:unhideWhenUsed="1"/>
+    <w:lsdException w:name="Table Simple 3" w:semiHidden="1" w:unhideWhenUsed="1"/>
+    <w:lsdException w:name="Table Classic 1" w:semiHidden="1" w:unhideWhenUsed="1"/>
+    <w:lsdException w:name="Table Classic 2" w:semiHidden="1" w:unhideWhenUsed="1"/>
+    <w:lsdException w:name="Table Classic 3" w:semiHidden="1" w:unhideWhenUsed="1"/>
+    <w:lsdException w:name="Table Classic 4" w:semiHidden="1" w:unhideWhenUsed="1"/>
+    <w:lsdException w:name="Table Colorful 1" w:semiHidden="1" w:unhideWhenUsed="1"/>
+    <w:lsdException w:name="Table Colorful 2" w:semiHidden="1" w:unhideWhenUsed="1"/>
+    <w:lsdException w:name="Table Colorful 3" w:semiHidden="1" w:unhideWhenUsed="1"/>
+    <w:lsdException w:name="Table Columns 1" w:semiHidden="1" w:unhideWhenUsed="1"/>
+    <w:lsdException w:name="Table Columns 2" w:semiHidden="1" w:unhideWhenUsed="1"/>
+    <w:lsdException w:name="Table Columns 3" w:semiHidden="1" w:unhideWhenUsed="1"/>
+    <w:lsdException w:name="Table Columns 4" w:semiHidden="1" w:unhideWhenUsed="1"/>
+    <w:lsdException w:name="Table Columns 5" w:semiHidden="1" w:unhideWhenUsed="1"/>
+    <w:lsdException w:name="Table Grid 1" w:semiHidden="1" w:unhideWhenUsed="1"/>
+    <w:lsdException w:name="Table Grid 2" w:semiHidden="1" w:unhideWhenUsed="1"/>
+    <w:lsdException w:name="Table Grid 3" w:semiHidden="1" w:unhideWhenUsed="1"/>
+    <w:lsdException w:name="Table Grid 4" w:semiHidden="1" w:unhideWhenUsed="1"/>
+    <w:lsdException w:name="Table Grid 5" w:semiHidden="1" w:unhideWhenUsed="1"/>
+    <w:lsdException w:name="Table Grid 6" w:semiHidden="1" w:unhideWhenUsed="1"/>
+    <w:lsdException w:name="Table Grid 7" w:semiHidden="1" w:unhideWhenUsed="1"/>
+    <w:lsdException w:name="Table Grid 8" w:semiHidden="1" w:unhideWhenUsed="1"/>
+    <w:lsdException w:name="Table List 1" w:semiHidden="1" w:unhideWhenUsed="1"/>
+    <w:lsdException w:name="Table List 2" w:semiHidden="1" w:unhideWhenUsed="1"/>
+    <w:lsdException w:name="Table List 3" w:semiHidden="1" w:unhideWhenUsed="1"/>
+    <w:lsdException w:name="Table List 4" w:semiHidden="1" w:unhideWhenUsed="1"/>
+    <w:lsdException w:name="Table List 5" w:semiHidden="1" w:unhideWhenUsed="1"/>
+    <w:lsdException w:name="Table List 6" w:semiHidden="1" w:unhideWhenUsed="1"/>
+    <w:lsdException w:name="Table List 7" w:semiHidden="1" w:unhideWhenUsed="1"/>
+    <w:lsdException w:name="Table List 8" w:semiHidden="1" w:unhideWhenUsed="1"/>
+    <w:lsdException w:name="Table 3D effects 1" w:semiHidden="1" w:unhideWhenUsed="1"/>
+    <w:lsdException w:name="Table 3D effects 2" w:semiHidden="1" w:unhideWhenUsed="1"/>
+    <w:lsdException w:name="Table 3D effects 3" w:semiHidden="1" w:unhideWhenUsed="1"/>
+    <w:lsdException w:name="Table Contemporary" w:semiHidden="1" w:unhideWhenUsed="1"/>
+    <w:lsdException w:name="Table Elegant" w:semiHidden="1" w:unhideWhenUsed="1"/>
+    <w:lsdException w:name="Table Professional" w:semiHidden="1" w:unhideWhenUsed="1"/>
+    <w:lsdException w:name="Table Subtle 1" w:semiHidden="1" w:unhideWhenUsed="1"/>
+    <w:lsdException w:name="Table Subtle 2" w:semiHidden="1" w:unhideWhenUsed="1"/>
+    <w:lsdException w:name="Table Web 1" w:semiHidden="1" w:unhideWhenUsed="1"/>
+    <w:lsdException w:name="Table Web 2" w:semiHidden="1" w:unhideWhenUsed="1"/>
+    <w:lsdException w:name="Table Web 3" w:semiHidden="1" w:unhideWhenUsed="1"/>
+    <w:lsdException w:name="Balloon Text" w:semiHidden="1" w:unhideWhenUsed="1"/>
+    <w:lsdException w:name="Table Grid" w:uiPriority="59"/>
+    <w:lsdException w:name="Table Theme" w:semiHidden="1" w:unhideWhenUsed="1"/>
+    <w:lsdException w:name="Placeholder Text" w:semiHidden="1"/>
+    <w:lsdException w:name="No Spacing" w:uiPriority="1" w:qFormat="1"/>
     <w:lsdException w:name="Light Shading" w:uiPriority="60"/>
     <w:lsdException w:name="Light List" w:uiPriority="61"/>
     <w:lsdException w:name="Light Grid" w:uiPriority="62"/>
@@ -6601,10 +6248,10 @@
     <w:lsdException w:name="Medium Shading 1 Accent 1" w:uiPriority="63"/>
     <w:lsdException w:name="Medium Shading 2 Accent 1" w:uiPriority="64"/>
     <w:lsdException w:name="Medium List 1 Accent 1" w:uiPriority="65"/>
-    <w:lsdException w:name="Revision" w:unhideWhenUsed="0"/>
-    <w:lsdException w:name="List Paragraph" w:semiHidden="0" w:uiPriority="34" w:unhideWhenUsed="0" w:qFormat="1"/>
-    <w:lsdException w:name="Quote" w:semiHidden="0" w:uiPriority="29" w:unhideWhenUsed="0" w:qFormat="1"/>
-    <w:lsdException w:name="Intense Quote" w:semiHidden="0" w:uiPriority="30" w:unhideWhenUsed="0" w:qFormat="1"/>
+    <w:lsdException w:name="Revision" w:semiHidden="1"/>
+    <w:lsdException w:name="List Paragraph" w:uiPriority="34" w:qFormat="1"/>
+    <w:lsdException w:name="Quote" w:uiPriority="29" w:qFormat="1"/>
+    <w:lsdException w:name="Intense Quote" w:uiPriority="30" w:qFormat="1"/>
     <w:lsdException w:name="Medium List 2 Accent 1" w:uiPriority="66"/>
     <w:lsdException w:name="Medium Grid 1 Accent 1" w:uiPriority="67"/>
     <w:lsdException w:name="Medium Grid 2 Accent 1" w:uiPriority="68"/>
@@ -6683,13 +6330,117 @@
     <w:lsdException w:name="Colorful Shading Accent 6" w:uiPriority="71"/>
     <w:lsdException w:name="Colorful List Accent 6" w:uiPriority="72"/>
     <w:lsdException w:name="Colorful Grid Accent 6" w:uiPriority="73"/>
-    <w:lsdException w:name="Subtle Emphasis" w:semiHidden="0" w:uiPriority="19" w:unhideWhenUsed="0" w:qFormat="1"/>
-    <w:lsdException w:name="Intense Emphasis" w:semiHidden="0" w:uiPriority="21" w:unhideWhenUsed="0" w:qFormat="1"/>
-    <w:lsdException w:name="Subtle Reference" w:semiHidden="0" w:uiPriority="31" w:unhideWhenUsed="0" w:qFormat="1"/>
-    <w:lsdException w:name="Intense Reference" w:semiHidden="0" w:uiPriority="32" w:unhideWhenUsed="0" w:qFormat="1"/>
-    <w:lsdException w:name="Book Title" w:semiHidden="0" w:uiPriority="33" w:unhideWhenUsed="0" w:qFormat="1"/>
-    <w:lsdException w:name="Bibliography" w:uiPriority="37"/>
-    <w:lsdException w:name="TOC Heading" w:semiHidden="0" w:uiPriority="39" w:unhideWhenUsed="0" w:qFormat="1"/>
+    <w:lsdException w:name="Subtle Emphasis" w:uiPriority="19" w:qFormat="1"/>
+    <w:lsdException w:name="Intense Emphasis" w:uiPriority="21" w:qFormat="1"/>
+    <w:lsdException w:name="Subtle Reference" w:uiPriority="31" w:qFormat="1"/>
+    <w:lsdException w:name="Intense Reference" w:uiPriority="32" w:qFormat="1"/>
+    <w:lsdException w:name="Book Title" w:uiPriority="33" w:qFormat="1"/>
+    <w:lsdException w:name="Bibliography" w:semiHidden="1" w:uiPriority="37" w:unhideWhenUsed="1"/>
+    <w:lsdException w:name="TOC Heading" w:uiPriority="39" w:qFormat="1"/>
+    <w:lsdException w:name="Plain Table 1" w:uiPriority="41"/>
+    <w:lsdException w:name="Plain Table 2" w:uiPriority="42"/>
+    <w:lsdException w:name="Plain Table 3" w:uiPriority="43"/>
+    <w:lsdException w:name="Plain Table 4" w:uiPriority="44"/>
+    <w:lsdException w:name="Plain Table 5" w:uiPriority="45"/>
+    <w:lsdException w:name="Grid Table Light" w:uiPriority="40"/>
+    <w:lsdException w:name="Grid Table 1 Light" w:uiPriority="46"/>
+    <w:lsdException w:name="Grid Table 2" w:uiPriority="47"/>
+    <w:lsdException w:name="Grid Table 3" w:uiPriority="48"/>
+    <w:lsdException w:name="Grid Table 4" w:uiPriority="49"/>
+    <w:lsdException w:name="Grid Table 5 Dark" w:uiPriority="50"/>
+    <w:lsdException w:name="Grid Table 6 Colorful" w:uiPriority="51"/>
+    <w:lsdException w:name="Grid Table 7 Colorful" w:uiPriority="52"/>
+    <w:lsdException w:name="Grid Table 1 Light Accent 1" w:uiPriority="46"/>
+    <w:lsdException w:name="Grid Table 2 Accent 1" w:uiPriority="47"/>
+    <w:lsdException w:name="Grid Table 3 Accent 1" w:uiPriority="48"/>
+    <w:lsdException w:name="Grid Table 4 Accent 1" w:uiPriority="49"/>
+    <w:lsdException w:name="Grid Table 5 Dark Accent 1" w:uiPriority="50"/>
+    <w:lsdException w:name="Grid Table 6 Colorful Accent 1" w:uiPriority="51"/>
+    <w:lsdException w:name="Grid Table 7 Colorful Accent 1" w:uiPriority="52"/>
+    <w:lsdException w:name="Grid Table 1 Light Accent 2" w:uiPriority="46"/>
+    <w:lsdException w:name="Grid Table 2 Accent 2" w:uiPriority="47"/>
+    <w:lsdException w:name="Grid Table 3 Accent 2" w:uiPriority="48"/>
+    <w:lsdException w:name="Grid Table 4 Accent 2" w:uiPriority="49"/>
+    <w:lsdException w:name="Grid Table 5 Dark Accent 2" w:uiPriority="50"/>
+    <w:lsdException w:name="Grid Table 6 Colorful Accent 2" w:uiPriority="51"/>
+    <w:lsdException w:name="Grid Table 7 Colorful Accent 2" w:uiPriority="52"/>
+    <w:lsdException w:name="Grid Table 1 Light Accent 3" w:uiPriority="46"/>
+    <w:lsdException w:name="Grid Table 2 Accent 3" w:uiPriority="47"/>
+    <w:lsdException w:name="Grid Table 3 Accent 3" w:uiPriority="48"/>
+    <w:lsdException w:name="Grid Table 4 Accent 3" w:uiPriority="49"/>
+    <w:lsdException w:name="Grid Table 5 Dark Accent 3" w:uiPriority="50"/>
+    <w:lsdException w:name="Grid Table 6 Colorful Accent 3" w:uiPriority="51"/>
+    <w:lsdException w:name="Grid Table 7 Colorful Accent 3" w:uiPriority="52"/>
+    <w:lsdException w:name="Grid Table 1 Light Accent 4" w:uiPriority="46"/>
+    <w:lsdException w:name="Grid Table 2 Accent 4" w:uiPriority="47"/>
+    <w:lsdException w:name="Grid Table 3 Accent 4" w:uiPriority="48"/>
+    <w:lsdException w:name="Grid Table 4 Accent 4" w:uiPriority="49"/>
+    <w:lsdException w:name="Grid Table 5 Dark Accent 4" w:uiPriority="50"/>
+    <w:lsdException w:name="Grid Table 6 Colorful Accent 4" w:uiPriority="51"/>
+    <w:lsdException w:name="Grid Table 7 Colorful Accent 4" w:uiPriority="52"/>
+    <w:lsdException w:name="Grid Table 1 Light Accent 5" w:uiPriority="46"/>
+    <w:lsdException w:name="Grid Table 2 Accent 5" w:uiPriority="47"/>
+    <w:lsdException w:name="Grid Table 3 Accent 5" w:uiPriority="48"/>
+    <w:lsdException w:name="Grid Table 4 Accent 5" w:uiPriority="49"/>
+    <w:lsdException w:name="Grid Table 5 Dark Accent 5" w:uiPriority="50"/>
+    <w:lsdException w:name="Grid Table 6 Colorful Accent 5" w:uiPriority="51"/>
+    <w:lsdException w:name="Grid Table 7 Colorful Accent 5" w:uiPriority="52"/>
+    <w:lsdException w:name="Grid Table 1 Light Accent 6" w:uiPriority="46"/>
+    <w:lsdException w:name="Grid Table 2 Accent 6" w:uiPriority="47"/>
+    <w:lsdException w:name="Grid Table 3 Accent 6" w:uiPriority="48"/>
+    <w:lsdException w:name="Grid Table 4 Accent 6" w:uiPriority="49"/>
+    <w:lsdException w:name="Grid Table 5 Dark Accent 6" w:uiPriority="50"/>
+    <w:lsdException w:name="Grid Table 6 Colorful Accent 6" w:uiPriority="51"/>
+    <w:lsdException w:name="Grid Table 7 Colorful Accent 6" w:uiPriority="52"/>
+    <w:lsdException w:name="List Table 1 Light" w:uiPriority="46"/>
+    <w:lsdException w:name="List Table 2" w:uiPriority="47"/>
+    <w:lsdException w:name="List Table 3" w:uiPriority="48"/>
+    <w:lsdException w:name="List Table 4" w:uiPriority="49"/>
+    <w:lsdException w:name="List Table 5 Dark" w:uiPriority="50"/>
+    <w:lsdException w:name="List Table 6 Colorful" w:uiPriority="51"/>
+    <w:lsdException w:name="List Table 7 Colorful" w:uiPriority="52"/>
+    <w:lsdException w:name="List Table 1 Light Accent 1" w:uiPriority="46"/>
+    <w:lsdException w:name="List Table 2 Accent 1" w:uiPriority="47"/>
+    <w:lsdException w:name="List Table 3 Accent 1" w:uiPriority="48"/>
+    <w:lsdException w:name="List Table 4 Accent 1" w:uiPriority="49"/>
+    <w:lsdException w:name="List Table 5 Dark Accent 1" w:uiPriority="50"/>
+    <w:lsdException w:name="List Table 6 Colorful Accent 1" w:uiPriority="51"/>
+    <w:lsdException w:name="List Table 7 Colorful Accent 1" w:uiPriority="52"/>
+    <w:lsdException w:name="List Table 1 Light Accent 2" w:uiPriority="46"/>
+    <w:lsdException w:name="List Table 2 Accent 2" w:uiPriority="47"/>
+    <w:lsdException w:name="List Table 3 Accent 2" w:uiPriority="48"/>
+    <w:lsdException w:name="List Table 4 Accent 2" w:uiPriority="49"/>
+    <w:lsdException w:name="List Table 5 Dark Accent 2" w:uiPriority="50"/>
+    <w:lsdException w:name="List Table 6 Colorful Accent 2" w:uiPriority="51"/>
+    <w:lsdException w:name="List Table 7 Colorful Accent 2" w:uiPriority="52"/>
+    <w:lsdException w:name="List Table 1 Light Accent 3" w:uiPriority="46"/>
+    <w:lsdException w:name="List Table 2 Accent 3" w:uiPriority="47"/>
+    <w:lsdException w:name="List Table 3 Accent 3" w:uiPriority="48"/>
+    <w:lsdException w:name="List Table 4 Accent 3" w:uiPriority="49"/>
+    <w:lsdException w:name="List Table 5 Dark Accent 3" w:uiPriority="50"/>
+    <w:lsdException w:name="List Table 6 Colorful Accent 3" w:uiPriority="51"/>
+    <w:lsdException w:name="List Table 7 Colorful Accent 3" w:uiPriority="52"/>
+    <w:lsdException w:name="List Table 1 Light Accent 4" w:uiPriority="46"/>
+    <w:lsdException w:name="List Table 2 Accent 4" w:uiPriority="47"/>
+    <w:lsdException w:name="List Table 3 Accent 4" w:uiPriority="48"/>
+    <w:lsdException w:name="List Table 4 Accent 4" w:uiPriority="49"/>
+    <w:lsdException w:name="List Table 5 Dark Accent 4" w:uiPriority="50"/>
+    <w:lsdException w:name="List Table 6 Colorful Accent 4" w:uiPriority="51"/>
+    <w:lsdException w:name="List Table 7 Colorful Accent 4" w:uiPriority="52"/>
+    <w:lsdException w:name="List Table 1 Light Accent 5" w:uiPriority="46"/>
+    <w:lsdException w:name="List Table 2 Accent 5" w:uiPriority="47"/>
+    <w:lsdException w:name="List Table 3 Accent 5" w:uiPriority="48"/>
+    <w:lsdException w:name="List Table 4 Accent 5" w:uiPriority="49"/>
+    <w:lsdException w:name="List Table 5 Dark Accent 5" w:uiPriority="50"/>
+    <w:lsdException w:name="List Table 6 Colorful Accent 5" w:uiPriority="51"/>
+    <w:lsdException w:name="List Table 7 Colorful Accent 5" w:uiPriority="52"/>
+    <w:lsdException w:name="List Table 1 Light Accent 6" w:uiPriority="46"/>
+    <w:lsdException w:name="List Table 2 Accent 6" w:uiPriority="47"/>
+    <w:lsdException w:name="List Table 3 Accent 6" w:uiPriority="48"/>
+    <w:lsdException w:name="List Table 4 Accent 6" w:uiPriority="49"/>
+    <w:lsdException w:name="List Table 5 Dark Accent 6" w:uiPriority="50"/>
+    <w:lsdException w:name="List Table 6 Colorful Accent 6" w:uiPriority="51"/>
+    <w:lsdException w:name="List Table 7 Colorful Accent 6" w:uiPriority="52"/>
   </w:latentStyles>
   <w:style w:type="paragraph" w:default="1" w:styleId="a">
     <w:name w:val="Normal"/>
@@ -6805,9 +6556,9 @@
       <w:u w:val="single"/>
     </w:rPr>
   </w:style>
-  <w:style w:type="character" w:customStyle="1" w:styleId="Char">
-    <w:name w:val="页脚 Char"/>
-    <w:link w:val="a4"/>
+  <w:style w:type="character" w:customStyle="1" w:styleId="a4">
+    <w:name w:val="页脚 字符"/>
+    <w:link w:val="a5"/>
     <w:uiPriority w:val="99"/>
     <w:rsid w:val="008C5D6A"/>
     <w:rPr>
@@ -6816,9 +6567,9 @@
       <w:szCs w:val="18"/>
     </w:rPr>
   </w:style>
-  <w:style w:type="character" w:customStyle="1" w:styleId="Char0">
-    <w:name w:val="页眉 Char"/>
-    <w:link w:val="a5"/>
+  <w:style w:type="character" w:customStyle="1" w:styleId="a6">
+    <w:name w:val="页眉 字符"/>
+    <w:link w:val="a7"/>
     <w:rsid w:val="008C5D6A"/>
     <w:rPr>
       <w:kern w:val="2"/>
@@ -6826,9 +6577,9 @@
       <w:szCs w:val="18"/>
     </w:rPr>
   </w:style>
-  <w:style w:type="character" w:customStyle="1" w:styleId="2Char">
-    <w:name w:val="正文文本 2 Char"/>
-    <w:link w:val="20"/>
+  <w:style w:type="character" w:customStyle="1" w:styleId="20">
+    <w:name w:val="正文文本 2 字符"/>
+    <w:link w:val="21"/>
     <w:rsid w:val="008C5D6A"/>
     <w:rPr>
       <w:rFonts w:ascii="Arial" w:eastAsia="黑体" w:hAnsi="Arial"/>
@@ -6900,7 +6651,7 @@
       <w:ind w:leftChars="800" w:left="1680"/>
     </w:pPr>
   </w:style>
-  <w:style w:type="paragraph" w:styleId="a6">
+  <w:style w:type="paragraph" w:styleId="a8">
     <w:name w:val="No Spacing"/>
     <w:qFormat/>
     <w:rsid w:val="008C5D6A"/>
@@ -6918,7 +6669,7 @@
       <w:ind w:leftChars="1600" w:left="3360"/>
     </w:pPr>
   </w:style>
-  <w:style w:type="paragraph" w:styleId="a7">
+  <w:style w:type="paragraph" w:styleId="a9">
     <w:name w:val="Document Map"/>
     <w:basedOn w:val="a"/>
     <w:rsid w:val="008C5D6A"/>
@@ -6926,10 +6677,10 @@
       <w:shd w:val="clear" w:color="auto" w:fill="000080"/>
     </w:pPr>
   </w:style>
-  <w:style w:type="paragraph" w:styleId="a4">
+  <w:style w:type="paragraph" w:styleId="a5">
     <w:name w:val="footer"/>
     <w:basedOn w:val="a"/>
-    <w:link w:val="Char"/>
+    <w:link w:val="a4"/>
     <w:uiPriority w:val="99"/>
     <w:rsid w:val="008C5D6A"/>
     <w:pPr>
@@ -6945,10 +6696,10 @@
       <w:szCs w:val="18"/>
     </w:rPr>
   </w:style>
-  <w:style w:type="paragraph" w:styleId="a5">
+  <w:style w:type="paragraph" w:styleId="a7">
     <w:name w:val="header"/>
     <w:basedOn w:val="a"/>
-    <w:link w:val="Char0"/>
+    <w:link w:val="a6"/>
     <w:rsid w:val="008C5D6A"/>
     <w:pPr>
       <w:pBdr>
@@ -6966,7 +6717,7 @@
       <w:szCs w:val="18"/>
     </w:rPr>
   </w:style>
-  <w:style w:type="paragraph" w:styleId="21">
+  <w:style w:type="paragraph" w:styleId="22">
     <w:name w:val="toc 2"/>
     <w:basedOn w:val="a"/>
     <w:next w:val="a"/>
@@ -6976,10 +6727,10 @@
       <w:ind w:leftChars="200" w:left="420"/>
     </w:pPr>
   </w:style>
-  <w:style w:type="paragraph" w:styleId="20">
+  <w:style w:type="paragraph" w:styleId="21">
     <w:name w:val="Body Text 2"/>
     <w:basedOn w:val="a"/>
-    <w:link w:val="2Char"/>
+    <w:link w:val="20"/>
     <w:rsid w:val="008C5D6A"/>
     <w:pPr>
       <w:spacing w:beforeLines="50" w:afterLines="50" w:line="300" w:lineRule="auto"/>
@@ -7012,7 +6763,7 @@
       <w:szCs w:val="28"/>
     </w:rPr>
   </w:style>
-  <w:style w:type="paragraph" w:customStyle="1" w:styleId="22">
+  <w:style w:type="paragraph" w:customStyle="1" w:styleId="23">
     <w:name w:val="正文缩进2字符"/>
     <w:rsid w:val="008C5D6A"/>
     <w:pPr>
@@ -7026,10 +6777,10 @@
       <w:szCs w:val="24"/>
     </w:rPr>
   </w:style>
-  <w:style w:type="paragraph" w:styleId="a8">
+  <w:style w:type="paragraph" w:styleId="aa">
     <w:name w:val="Balloon Text"/>
     <w:basedOn w:val="a"/>
-    <w:link w:val="Char1"/>
+    <w:link w:val="ab"/>
     <w:uiPriority w:val="99"/>
     <w:semiHidden/>
     <w:unhideWhenUsed/>
@@ -7039,9 +6790,9 @@
       <w:szCs w:val="18"/>
     </w:rPr>
   </w:style>
-  <w:style w:type="character" w:customStyle="1" w:styleId="Char1">
-    <w:name w:val="批注框文本 Char"/>
-    <w:link w:val="a8"/>
+  <w:style w:type="character" w:customStyle="1" w:styleId="ab">
+    <w:name w:val="批注框文本 字符"/>
+    <w:link w:val="aa"/>
     <w:uiPriority w:val="99"/>
     <w:semiHidden/>
     <w:rsid w:val="00C54539"/>
@@ -7051,7 +6802,7 @@
       <w:szCs w:val="18"/>
     </w:rPr>
   </w:style>
-  <w:style w:type="paragraph" w:styleId="a9">
+  <w:style w:type="paragraph" w:styleId="ac">
     <w:name w:val="List Paragraph"/>
     <w:basedOn w:val="a"/>
     <w:uiPriority w:val="34"/>
@@ -7077,555 +6828,7 @@
       <w:szCs w:val="24"/>
     </w:rPr>
   </w:style>
-  <w:style w:type="character" w:styleId="aa">
-    <w:name w:val="Strong"/>
-    <w:qFormat/>
-    <w:rsid w:val="00226F30"/>
-    <w:rPr>
-      <w:b/>
-      <w:bCs/>
-    </w:rPr>
-  </w:style>
-</w:styles>
-</file>
-
-<file path=word/stylesWithEffects.xml><?xml version="1.0" encoding="utf-8"?>
-<w:styles xmlns:wpc="http://schemas.microsoft.com/office/word/2010/wordprocessingCanvas" xmlns:mc="http://schemas.openxmlformats.org/markup-compatibility/2006" xmlns:o="urn:schemas-microsoft-com:office:office" xmlns:r="http://schemas.openxmlformats.org/officeDocument/2006/relationships" xmlns:m="http://schemas.openxmlformats.org/officeDocument/2006/math" xmlns:v="urn:schemas-microsoft-com:vml" xmlns:wp14="http://schemas.microsoft.com/office/word/2010/wordprocessingDrawing" xmlns:wp="http://schemas.openxmlformats.org/drawingml/2006/wordprocessingDrawing" xmlns:w10="urn:schemas-microsoft-com:office:word" xmlns:w="http://schemas.openxmlformats.org/wordprocessingml/2006/main" xmlns:w14="http://schemas.microsoft.com/office/word/2010/wordml" xmlns:wpg="http://schemas.microsoft.com/office/word/2010/wordprocessingGroup" xmlns:wpi="http://schemas.microsoft.com/office/word/2010/wordprocessingInk" xmlns:wne="http://schemas.microsoft.com/office/word/2006/wordml" xmlns:wps="http://schemas.microsoft.com/office/word/2010/wordprocessingShape" mc:Ignorable="w14 wp14">
-  <w:docDefaults>
-    <w:rPrDefault>
-      <w:rPr>
-        <w:rFonts w:ascii="Times New Roman" w:eastAsia="宋体" w:hAnsi="Times New Roman" w:cs="Times New Roman"/>
-        <w:lang w:val="en-US" w:eastAsia="zh-CN" w:bidi="ar-SA"/>
-      </w:rPr>
-    </w:rPrDefault>
-    <w:pPrDefault/>
-  </w:docDefaults>
-  <w:latentStyles w:defLockedState="0" w:defUIPriority="99" w:defSemiHidden="1" w:defUnhideWhenUsed="1" w:defQFormat="0" w:count="267">
-    <w:lsdException w:name="Normal" w:semiHidden="0" w:uiPriority="0" w:unhideWhenUsed="0" w:qFormat="1"/>
-    <w:lsdException w:name="heading 1" w:semiHidden="0" w:uiPriority="0" w:unhideWhenUsed="0" w:qFormat="1"/>
-    <w:lsdException w:name="heading 2" w:semiHidden="0" w:uiPriority="0" w:unhideWhenUsed="0" w:qFormat="1"/>
-    <w:lsdException w:name="heading 3" w:semiHidden="0" w:uiPriority="9" w:unhideWhenUsed="0" w:qFormat="1"/>
-    <w:lsdException w:name="heading 4" w:uiPriority="9" w:qFormat="1"/>
-    <w:lsdException w:name="heading 5" w:uiPriority="9" w:qFormat="1"/>
-    <w:lsdException w:name="heading 6" w:uiPriority="9" w:qFormat="1"/>
-    <w:lsdException w:name="heading 7" w:uiPriority="9" w:qFormat="1"/>
-    <w:lsdException w:name="heading 8" w:uiPriority="9" w:qFormat="1"/>
-    <w:lsdException w:name="heading 9" w:uiPriority="9" w:qFormat="1"/>
-    <w:lsdException w:name="toc 1" w:uiPriority="39"/>
-    <w:lsdException w:name="toc 2" w:uiPriority="39"/>
-    <w:lsdException w:name="toc 3" w:uiPriority="39"/>
-    <w:lsdException w:name="toc 4" w:uiPriority="39"/>
-    <w:lsdException w:name="toc 5" w:uiPriority="39"/>
-    <w:lsdException w:name="toc 6" w:uiPriority="39"/>
-    <w:lsdException w:name="toc 7" w:uiPriority="39"/>
-    <w:lsdException w:name="toc 8" w:uiPriority="39"/>
-    <w:lsdException w:name="toc 9" w:uiPriority="39"/>
-    <w:lsdException w:name="caption" w:uiPriority="35" w:qFormat="1"/>
-    <w:lsdException w:name="Title" w:semiHidden="0" w:uiPriority="10" w:unhideWhenUsed="0" w:qFormat="1"/>
-    <w:lsdException w:name="Default Paragraph Font" w:uiPriority="1"/>
-    <w:lsdException w:name="Subtitle" w:semiHidden="0" w:uiPriority="11" w:unhideWhenUsed="0" w:qFormat="1"/>
-    <w:lsdException w:name="Strong" w:semiHidden="0" w:uiPriority="0" w:unhideWhenUsed="0" w:qFormat="1"/>
-    <w:lsdException w:name="Emphasis" w:semiHidden="0" w:uiPriority="20" w:unhideWhenUsed="0" w:qFormat="1"/>
-    <w:lsdException w:name="Table Grid" w:semiHidden="0" w:uiPriority="59" w:unhideWhenUsed="0"/>
-    <w:lsdException w:name="Placeholder Text" w:unhideWhenUsed="0"/>
-    <w:lsdException w:name="No Spacing" w:semiHidden="0" w:uiPriority="1" w:unhideWhenUsed="0" w:qFormat="1"/>
-    <w:lsdException w:name="Light Shading" w:uiPriority="60"/>
-    <w:lsdException w:name="Light List" w:uiPriority="61"/>
-    <w:lsdException w:name="Light Grid" w:uiPriority="62"/>
-    <w:lsdException w:name="Medium Shading 1" w:uiPriority="63"/>
-    <w:lsdException w:name="Medium Shading 2" w:uiPriority="64"/>
-    <w:lsdException w:name="Medium List 1" w:uiPriority="65"/>
-    <w:lsdException w:name="Medium List 2" w:uiPriority="66"/>
-    <w:lsdException w:name="Medium Grid 1" w:uiPriority="67"/>
-    <w:lsdException w:name="Medium Grid 2" w:uiPriority="68"/>
-    <w:lsdException w:name="Medium Grid 3" w:uiPriority="69"/>
-    <w:lsdException w:name="Dark List" w:uiPriority="70"/>
-    <w:lsdException w:name="Colorful Shading" w:uiPriority="71"/>
-    <w:lsdException w:name="Colorful List" w:uiPriority="72"/>
-    <w:lsdException w:name="Colorful Grid" w:uiPriority="73"/>
-    <w:lsdException w:name="Light Shading Accent 1" w:uiPriority="60"/>
-    <w:lsdException w:name="Light List Accent 1" w:uiPriority="61"/>
-    <w:lsdException w:name="Light Grid Accent 1" w:uiPriority="62"/>
-    <w:lsdException w:name="Medium Shading 1 Accent 1" w:uiPriority="63"/>
-    <w:lsdException w:name="Medium Shading 2 Accent 1" w:uiPriority="64"/>
-    <w:lsdException w:name="Medium List 1 Accent 1" w:uiPriority="65"/>
-    <w:lsdException w:name="Revision" w:unhideWhenUsed="0"/>
-    <w:lsdException w:name="List Paragraph" w:semiHidden="0" w:uiPriority="34" w:unhideWhenUsed="0" w:qFormat="1"/>
-    <w:lsdException w:name="Quote" w:semiHidden="0" w:uiPriority="29" w:unhideWhenUsed="0" w:qFormat="1"/>
-    <w:lsdException w:name="Intense Quote" w:semiHidden="0" w:uiPriority="30" w:unhideWhenUsed="0" w:qFormat="1"/>
-    <w:lsdException w:name="Medium List 2 Accent 1" w:uiPriority="66"/>
-    <w:lsdException w:name="Medium Grid 1 Accent 1" w:uiPriority="67"/>
-    <w:lsdException w:name="Medium Grid 2 Accent 1" w:uiPriority="68"/>
-    <w:lsdException w:name="Medium Grid 3 Accent 1" w:uiPriority="69"/>
-    <w:lsdException w:name="Dark List Accent 1" w:uiPriority="70"/>
-    <w:lsdException w:name="Colorful Shading Accent 1" w:uiPriority="71"/>
-    <w:lsdException w:name="Colorful List Accent 1" w:uiPriority="72"/>
-    <w:lsdException w:name="Colorful Grid Accent 1" w:uiPriority="73"/>
-    <w:lsdException w:name="Light Shading Accent 2" w:uiPriority="60"/>
-    <w:lsdException w:name="Light List Accent 2" w:uiPriority="61"/>
-    <w:lsdException w:name="Light Grid Accent 2" w:uiPriority="62"/>
-    <w:lsdException w:name="Medium Shading 1 Accent 2" w:uiPriority="63"/>
-    <w:lsdException w:name="Medium Shading 2 Accent 2" w:uiPriority="64"/>
-    <w:lsdException w:name="Medium List 1 Accent 2" w:uiPriority="65"/>
-    <w:lsdException w:name="Medium List 2 Accent 2" w:uiPriority="66"/>
-    <w:lsdException w:name="Medium Grid 1 Accent 2" w:uiPriority="67"/>
-    <w:lsdException w:name="Medium Grid 2 Accent 2" w:uiPriority="68"/>
-    <w:lsdException w:name="Medium Grid 3 Accent 2" w:uiPriority="69"/>
-    <w:lsdException w:name="Dark List Accent 2" w:uiPriority="70"/>
-    <w:lsdException w:name="Colorful Shading Accent 2" w:uiPriority="71"/>
-    <w:lsdException w:name="Colorful List Accent 2" w:uiPriority="72"/>
-    <w:lsdException w:name="Colorful Grid Accent 2" w:uiPriority="73"/>
-    <w:lsdException w:name="Light Shading Accent 3" w:uiPriority="60"/>
-    <w:lsdException w:name="Light List Accent 3" w:uiPriority="61"/>
-    <w:lsdException w:name="Light Grid Accent 3" w:uiPriority="62"/>
-    <w:lsdException w:name="Medium Shading 1 Accent 3" w:uiPriority="63"/>
-    <w:lsdException w:name="Medium Shading 2 Accent 3" w:uiPriority="64"/>
-    <w:lsdException w:name="Medium List 1 Accent 3" w:uiPriority="65"/>
-    <w:lsdException w:name="Medium List 2 Accent 3" w:uiPriority="66"/>
-    <w:lsdException w:name="Medium Grid 1 Accent 3" w:uiPriority="67"/>
-    <w:lsdException w:name="Medium Grid 2 Accent 3" w:uiPriority="68"/>
-    <w:lsdException w:name="Medium Grid 3 Accent 3" w:uiPriority="69"/>
-    <w:lsdException w:name="Dark List Accent 3" w:uiPriority="70"/>
-    <w:lsdException w:name="Colorful Shading Accent 3" w:uiPriority="71"/>
-    <w:lsdException w:name="Colorful List Accent 3" w:uiPriority="72"/>
-    <w:lsdException w:name="Colorful Grid Accent 3" w:uiPriority="73"/>
-    <w:lsdException w:name="Light Shading Accent 4" w:uiPriority="60"/>
-    <w:lsdException w:name="Light List Accent 4" w:uiPriority="61"/>
-    <w:lsdException w:name="Light Grid Accent 4" w:uiPriority="62"/>
-    <w:lsdException w:name="Medium Shading 1 Accent 4" w:uiPriority="63"/>
-    <w:lsdException w:name="Medium Shading 2 Accent 4" w:uiPriority="64"/>
-    <w:lsdException w:name="Medium List 1 Accent 4" w:uiPriority="65"/>
-    <w:lsdException w:name="Medium List 2 Accent 4" w:uiPriority="66"/>
-    <w:lsdException w:name="Medium Grid 1 Accent 4" w:uiPriority="67"/>
-    <w:lsdException w:name="Medium Grid 2 Accent 4" w:uiPriority="68"/>
-    <w:lsdException w:name="Medium Grid 3 Accent 4" w:uiPriority="69"/>
-    <w:lsdException w:name="Dark List Accent 4" w:uiPriority="70"/>
-    <w:lsdException w:name="Colorful Shading Accent 4" w:uiPriority="71"/>
-    <w:lsdException w:name="Colorful List Accent 4" w:uiPriority="72"/>
-    <w:lsdException w:name="Colorful Grid Accent 4" w:uiPriority="73"/>
-    <w:lsdException w:name="Light Shading Accent 5" w:uiPriority="60"/>
-    <w:lsdException w:name="Light List Accent 5" w:uiPriority="61"/>
-    <w:lsdException w:name="Light Grid Accent 5" w:uiPriority="62"/>
-    <w:lsdException w:name="Medium Shading 1 Accent 5" w:uiPriority="63"/>
-    <w:lsdException w:name="Medium Shading 2 Accent 5" w:uiPriority="64"/>
-    <w:lsdException w:name="Medium List 1 Accent 5" w:uiPriority="65"/>
-    <w:lsdException w:name="Medium List 2 Accent 5" w:uiPriority="66"/>
-    <w:lsdException w:name="Medium Grid 1 Accent 5" w:uiPriority="67"/>
-    <w:lsdException w:name="Medium Grid 2 Accent 5" w:uiPriority="68"/>
-    <w:lsdException w:name="Medium Grid 3 Accent 5" w:uiPriority="69"/>
-    <w:lsdException w:name="Dark List Accent 5" w:uiPriority="70"/>
-    <w:lsdException w:name="Colorful Shading Accent 5" w:uiPriority="71"/>
-    <w:lsdException w:name="Colorful List Accent 5" w:uiPriority="72"/>
-    <w:lsdException w:name="Colorful Grid Accent 5" w:uiPriority="73"/>
-    <w:lsdException w:name="Light Shading Accent 6" w:uiPriority="60"/>
-    <w:lsdException w:name="Light List Accent 6" w:uiPriority="61"/>
-    <w:lsdException w:name="Light Grid Accent 6" w:uiPriority="62"/>
-    <w:lsdException w:name="Medium Shading 1 Accent 6" w:uiPriority="63"/>
-    <w:lsdException w:name="Medium Shading 2 Accent 6" w:uiPriority="64"/>
-    <w:lsdException w:name="Medium List 1 Accent 6" w:uiPriority="65"/>
-    <w:lsdException w:name="Medium List 2 Accent 6" w:uiPriority="66"/>
-    <w:lsdException w:name="Medium Grid 1 Accent 6" w:uiPriority="67"/>
-    <w:lsdException w:name="Medium Grid 2 Accent 6" w:uiPriority="68"/>
-    <w:lsdException w:name="Medium Grid 3 Accent 6" w:uiPriority="69"/>
-    <w:lsdException w:name="Dark List Accent 6" w:uiPriority="70"/>
-    <w:lsdException w:name="Colorful Shading Accent 6" w:uiPriority="71"/>
-    <w:lsdException w:name="Colorful List Accent 6" w:uiPriority="72"/>
-    <w:lsdException w:name="Colorful Grid Accent 6" w:uiPriority="73"/>
-    <w:lsdException w:name="Subtle Emphasis" w:semiHidden="0" w:uiPriority="19" w:unhideWhenUsed="0" w:qFormat="1"/>
-    <w:lsdException w:name="Intense Emphasis" w:semiHidden="0" w:uiPriority="21" w:unhideWhenUsed="0" w:qFormat="1"/>
-    <w:lsdException w:name="Subtle Reference" w:semiHidden="0" w:uiPriority="31" w:unhideWhenUsed="0" w:qFormat="1"/>
-    <w:lsdException w:name="Intense Reference" w:semiHidden="0" w:uiPriority="32" w:unhideWhenUsed="0" w:qFormat="1"/>
-    <w:lsdException w:name="Book Title" w:semiHidden="0" w:uiPriority="33" w:unhideWhenUsed="0" w:qFormat="1"/>
-    <w:lsdException w:name="Bibliography" w:uiPriority="37"/>
-    <w:lsdException w:name="TOC Heading" w:semiHidden="0" w:uiPriority="39" w:unhideWhenUsed="0" w:qFormat="1"/>
-  </w:latentStyles>
-  <w:style w:type="paragraph" w:default="1" w:styleId="a">
-    <w:name w:val="Normal"/>
-    <w:qFormat/>
-    <w:rsid w:val="008C5D6A"/>
-    <w:pPr>
-      <w:widowControl w:val="0"/>
-      <w:jc w:val="both"/>
-    </w:pPr>
-    <w:rPr>
-      <w:kern w:val="2"/>
-      <w:sz w:val="21"/>
-    </w:rPr>
-  </w:style>
-  <w:style w:type="paragraph" w:styleId="1">
-    <w:name w:val="heading 1"/>
-    <w:basedOn w:val="a"/>
-    <w:next w:val="a"/>
-    <w:qFormat/>
-    <w:rsid w:val="008C5D6A"/>
-    <w:pPr>
-      <w:keepNext/>
-      <w:widowControl/>
-      <w:tabs>
-        <w:tab w:val="left" w:pos="360"/>
-      </w:tabs>
-      <w:ind w:left="354" w:hanging="354"/>
-      <w:outlineLvl w:val="0"/>
-    </w:pPr>
-    <w:rPr>
-      <w:rFonts w:ascii="Arial" w:hAnsi="Arial"/>
-      <w:b/>
-      <w:kern w:val="0"/>
-      <w:sz w:val="24"/>
-    </w:rPr>
-  </w:style>
-  <w:style w:type="paragraph" w:styleId="2">
-    <w:name w:val="heading 2"/>
-    <w:basedOn w:val="a"/>
-    <w:next w:val="a"/>
-    <w:qFormat/>
-    <w:rsid w:val="008C5D6A"/>
-    <w:pPr>
-      <w:keepNext/>
-      <w:widowControl/>
-      <w:tabs>
-        <w:tab w:val="left" w:pos="576"/>
-      </w:tabs>
-      <w:ind w:left="576" w:hanging="576"/>
-      <w:outlineLvl w:val="1"/>
-    </w:pPr>
-    <w:rPr>
-      <w:rFonts w:ascii="Arial" w:hAnsi="Arial"/>
-      <w:b/>
-      <w:kern w:val="0"/>
-      <w:sz w:val="20"/>
-    </w:rPr>
-  </w:style>
-  <w:style w:type="paragraph" w:styleId="3">
-    <w:name w:val="heading 3"/>
-    <w:basedOn w:val="a"/>
-    <w:next w:val="a"/>
-    <w:qFormat/>
-    <w:rsid w:val="008C5D6A"/>
-    <w:pPr>
-      <w:keepNext/>
-      <w:widowControl/>
-      <w:tabs>
-        <w:tab w:val="left" w:pos="709"/>
-      </w:tabs>
-      <w:ind w:left="709" w:hanging="709"/>
-      <w:outlineLvl w:val="2"/>
-    </w:pPr>
-    <w:rPr>
-      <w:rFonts w:ascii="Arial" w:hAnsi="Arial"/>
-      <w:kern w:val="0"/>
-      <w:sz w:val="20"/>
-    </w:rPr>
-  </w:style>
-  <w:style w:type="character" w:default="1" w:styleId="a0">
-    <w:name w:val="Default Paragraph Font"/>
-    <w:uiPriority w:val="1"/>
-    <w:semiHidden/>
-    <w:unhideWhenUsed/>
-  </w:style>
-  <w:style w:type="table" w:default="1" w:styleId="a1">
-    <w:name w:val="Normal Table"/>
-    <w:uiPriority w:val="99"/>
-    <w:semiHidden/>
-    <w:unhideWhenUsed/>
-    <w:tblPr>
-      <w:tblInd w:w="0" w:type="dxa"/>
-      <w:tblCellMar>
-        <w:top w:w="0" w:type="dxa"/>
-        <w:left w:w="108" w:type="dxa"/>
-        <w:bottom w:w="0" w:type="dxa"/>
-        <w:right w:w="108" w:type="dxa"/>
-      </w:tblCellMar>
-    </w:tblPr>
-  </w:style>
-  <w:style w:type="numbering" w:default="1" w:styleId="a2">
-    <w:name w:val="No List"/>
-    <w:uiPriority w:val="99"/>
-    <w:semiHidden/>
-    <w:unhideWhenUsed/>
-  </w:style>
-  <w:style w:type="character" w:styleId="a3">
-    <w:name w:val="Hyperlink"/>
-    <w:uiPriority w:val="99"/>
-    <w:rsid w:val="008C5D6A"/>
-    <w:rPr>
-      <w:color w:val="0000FF"/>
-      <w:u w:val="single"/>
-    </w:rPr>
-  </w:style>
-  <w:style w:type="character" w:customStyle="1" w:styleId="Char">
-    <w:name w:val="页脚 Char"/>
-    <w:link w:val="a4"/>
-    <w:uiPriority w:val="99"/>
-    <w:rsid w:val="008C5D6A"/>
-    <w:rPr>
-      <w:kern w:val="2"/>
-      <w:sz w:val="18"/>
-      <w:szCs w:val="18"/>
-    </w:rPr>
-  </w:style>
-  <w:style w:type="character" w:customStyle="1" w:styleId="Char0">
-    <w:name w:val="页眉 Char"/>
-    <w:link w:val="a5"/>
-    <w:rsid w:val="008C5D6A"/>
-    <w:rPr>
-      <w:kern w:val="2"/>
-      <w:sz w:val="18"/>
-      <w:szCs w:val="18"/>
-    </w:rPr>
-  </w:style>
-  <w:style w:type="character" w:customStyle="1" w:styleId="2Char">
-    <w:name w:val="正文文本 2 Char"/>
-    <w:link w:val="20"/>
-    <w:rsid w:val="008C5D6A"/>
-    <w:rPr>
-      <w:rFonts w:ascii="Arial" w:eastAsia="黑体" w:hAnsi="Arial"/>
-      <w:b/>
-      <w:kern w:val="2"/>
-      <w:sz w:val="21"/>
-      <w:szCs w:val="24"/>
-      <w:lang w:val="en-US" w:eastAsia="zh-CN" w:bidi="ar-SA"/>
-    </w:rPr>
-  </w:style>
-  <w:style w:type="paragraph" w:styleId="7">
-    <w:name w:val="toc 7"/>
-    <w:basedOn w:val="a"/>
-    <w:next w:val="a"/>
-    <w:rsid w:val="008C5D6A"/>
-    <w:pPr>
-      <w:ind w:leftChars="1200" w:left="2520"/>
-    </w:pPr>
-  </w:style>
-  <w:style w:type="paragraph" w:styleId="10">
-    <w:name w:val="toc 1"/>
-    <w:basedOn w:val="a"/>
-    <w:next w:val="a"/>
-    <w:uiPriority w:val="39"/>
-    <w:rsid w:val="008C5D6A"/>
-  </w:style>
-  <w:style w:type="paragraph" w:styleId="6">
-    <w:name w:val="toc 6"/>
-    <w:basedOn w:val="a"/>
-    <w:next w:val="a"/>
-    <w:rsid w:val="008C5D6A"/>
-    <w:pPr>
-      <w:ind w:leftChars="1000" w:left="2100"/>
-    </w:pPr>
-  </w:style>
-  <w:style w:type="paragraph" w:styleId="8">
-    <w:name w:val="toc 8"/>
-    <w:basedOn w:val="a"/>
-    <w:next w:val="a"/>
-    <w:rsid w:val="008C5D6A"/>
-    <w:pPr>
-      <w:ind w:leftChars="1400" w:left="2940"/>
-    </w:pPr>
-  </w:style>
-  <w:style w:type="paragraph" w:styleId="4">
-    <w:name w:val="toc 4"/>
-    <w:basedOn w:val="a"/>
-    <w:next w:val="a"/>
-    <w:rsid w:val="008C5D6A"/>
-    <w:pPr>
-      <w:ind w:leftChars="600" w:left="1260"/>
-    </w:pPr>
-  </w:style>
-  <w:style w:type="paragraph" w:styleId="30">
-    <w:name w:val="toc 3"/>
-    <w:basedOn w:val="a"/>
-    <w:next w:val="a"/>
-    <w:rsid w:val="008C5D6A"/>
-    <w:pPr>
-      <w:ind w:leftChars="400" w:left="840"/>
-    </w:pPr>
-  </w:style>
-  <w:style w:type="paragraph" w:styleId="5">
-    <w:name w:val="toc 5"/>
-    <w:basedOn w:val="a"/>
-    <w:next w:val="a"/>
-    <w:rsid w:val="008C5D6A"/>
-    <w:pPr>
-      <w:ind w:leftChars="800" w:left="1680"/>
-    </w:pPr>
-  </w:style>
-  <w:style w:type="paragraph" w:styleId="a6">
-    <w:name w:val="No Spacing"/>
-    <w:qFormat/>
-    <w:rsid w:val="008C5D6A"/>
-    <w:rPr>
-      <w:sz w:val="22"/>
-      <w:szCs w:val="22"/>
-    </w:rPr>
-  </w:style>
-  <w:style w:type="paragraph" w:styleId="9">
-    <w:name w:val="toc 9"/>
-    <w:basedOn w:val="a"/>
-    <w:next w:val="a"/>
-    <w:rsid w:val="008C5D6A"/>
-    <w:pPr>
-      <w:ind w:leftChars="1600" w:left="3360"/>
-    </w:pPr>
-  </w:style>
-  <w:style w:type="paragraph" w:styleId="a7">
-    <w:name w:val="Document Map"/>
-    <w:basedOn w:val="a"/>
-    <w:rsid w:val="008C5D6A"/>
-    <w:pPr>
-      <w:shd w:val="clear" w:color="auto" w:fill="000080"/>
-    </w:pPr>
-  </w:style>
-  <w:style w:type="paragraph" w:styleId="a4">
-    <w:name w:val="footer"/>
-    <w:basedOn w:val="a"/>
-    <w:link w:val="Char"/>
-    <w:uiPriority w:val="99"/>
-    <w:rsid w:val="008C5D6A"/>
-    <w:pPr>
-      <w:tabs>
-        <w:tab w:val="center" w:pos="4153"/>
-        <w:tab w:val="right" w:pos="8306"/>
-      </w:tabs>
-      <w:snapToGrid w:val="0"/>
-      <w:jc w:val="left"/>
-    </w:pPr>
-    <w:rPr>
-      <w:sz w:val="18"/>
-      <w:szCs w:val="18"/>
-    </w:rPr>
-  </w:style>
-  <w:style w:type="paragraph" w:styleId="a5">
-    <w:name w:val="header"/>
-    <w:basedOn w:val="a"/>
-    <w:link w:val="Char0"/>
-    <w:rsid w:val="008C5D6A"/>
-    <w:pPr>
-      <w:pBdr>
-        <w:bottom w:val="single" w:sz="6" w:space="1" w:color="auto"/>
-      </w:pBdr>
-      <w:tabs>
-        <w:tab w:val="center" w:pos="4153"/>
-        <w:tab w:val="right" w:pos="8306"/>
-      </w:tabs>
-      <w:snapToGrid w:val="0"/>
-      <w:jc w:val="center"/>
-    </w:pPr>
-    <w:rPr>
-      <w:sz w:val="18"/>
-      <w:szCs w:val="18"/>
-    </w:rPr>
-  </w:style>
-  <w:style w:type="paragraph" w:styleId="21">
-    <w:name w:val="toc 2"/>
-    <w:basedOn w:val="a"/>
-    <w:next w:val="a"/>
-    <w:uiPriority w:val="39"/>
-    <w:rsid w:val="008C5D6A"/>
-    <w:pPr>
-      <w:ind w:leftChars="200" w:left="420"/>
-    </w:pPr>
-  </w:style>
-  <w:style w:type="paragraph" w:styleId="20">
-    <w:name w:val="Body Text 2"/>
-    <w:basedOn w:val="a"/>
-    <w:link w:val="2Char"/>
-    <w:rsid w:val="008C5D6A"/>
-    <w:pPr>
-      <w:spacing w:beforeLines="50" w:afterLines="50" w:line="300" w:lineRule="auto"/>
-      <w:ind w:firstLineChars="200" w:firstLine="200"/>
-    </w:pPr>
-    <w:rPr>
-      <w:rFonts w:ascii="Arial" w:eastAsia="黑体" w:hAnsi="Arial"/>
-      <w:b/>
-      <w:szCs w:val="24"/>
-    </w:rPr>
-  </w:style>
-  <w:style w:type="paragraph" w:styleId="TOC">
-    <w:name w:val="TOC Heading"/>
-    <w:basedOn w:val="1"/>
-    <w:next w:val="a"/>
-    <w:qFormat/>
-    <w:rsid w:val="008C5D6A"/>
-    <w:pPr>
-      <w:tabs>
-        <w:tab w:val="clear" w:pos="360"/>
-      </w:tabs>
-      <w:spacing w:before="480" w:line="276" w:lineRule="auto"/>
-      <w:jc w:val="left"/>
-      <w:outlineLvl w:val="9"/>
-    </w:pPr>
-    <w:rPr>
-      <w:rFonts w:ascii="Cambria" w:hAnsi="Cambria"/>
-      <w:color w:val="365F91"/>
-      <w:sz w:val="28"/>
-      <w:szCs w:val="28"/>
-    </w:rPr>
-  </w:style>
-  <w:style w:type="paragraph" w:customStyle="1" w:styleId="22">
-    <w:name w:val="正文缩进2字符"/>
-    <w:rsid w:val="008C5D6A"/>
-    <w:pPr>
-      <w:spacing w:line="300" w:lineRule="auto"/>
-      <w:ind w:firstLineChars="200" w:firstLine="200"/>
-      <w:jc w:val="both"/>
-    </w:pPr>
-    <w:rPr>
-      <w:kern w:val="2"/>
-      <w:sz w:val="21"/>
-      <w:szCs w:val="24"/>
-    </w:rPr>
-  </w:style>
-  <w:style w:type="paragraph" w:styleId="a8">
-    <w:name w:val="Balloon Text"/>
-    <w:basedOn w:val="a"/>
-    <w:link w:val="Char1"/>
-    <w:uiPriority w:val="99"/>
-    <w:semiHidden/>
-    <w:unhideWhenUsed/>
-    <w:rsid w:val="00C54539"/>
-    <w:rPr>
-      <w:sz w:val="18"/>
-      <w:szCs w:val="18"/>
-    </w:rPr>
-  </w:style>
-  <w:style w:type="character" w:customStyle="1" w:styleId="Char1">
-    <w:name w:val="批注框文本 Char"/>
-    <w:link w:val="a8"/>
-    <w:uiPriority w:val="99"/>
-    <w:semiHidden/>
-    <w:rsid w:val="00C54539"/>
-    <w:rPr>
-      <w:kern w:val="2"/>
-      <w:sz w:val="18"/>
-      <w:szCs w:val="18"/>
-    </w:rPr>
-  </w:style>
-  <w:style w:type="paragraph" w:styleId="a9">
-    <w:name w:val="List Paragraph"/>
-    <w:basedOn w:val="a"/>
-    <w:uiPriority w:val="34"/>
-    <w:qFormat/>
-    <w:rsid w:val="00394B72"/>
-    <w:pPr>
-      <w:ind w:firstLineChars="200" w:firstLine="420"/>
-    </w:pPr>
-  </w:style>
-  <w:style w:type="paragraph" w:customStyle="1" w:styleId="051">
-    <w:name w:val="样式 段后: 0.5 行 行距: 单倍行距1"/>
-    <w:basedOn w:val="a"/>
-    <w:autoRedefine/>
-    <w:rsid w:val="00613C60"/>
-    <w:pPr>
-      <w:framePr w:hSpace="180" w:wrap="around" w:vAnchor="page" w:hAnchor="margin" w:xAlign="center" w:y="1510"/>
-      <w:jc w:val="center"/>
-    </w:pPr>
-    <w:rPr>
-      <w:rFonts w:ascii="宋体" w:hAnsi="宋体"/>
-      <w:b/>
-      <w:color w:val="FF0000"/>
-      <w:szCs w:val="24"/>
-    </w:rPr>
-  </w:style>
-  <w:style w:type="character" w:styleId="aa">
+  <w:style w:type="character" w:styleId="ad">
     <w:name w:val="Strong"/>
     <w:qFormat/>
     <w:rsid w:val="00226F30"/>

</xml_diff>